<commit_message>
correcciones al capitulo 1 en el codigo de getpreferences
</commit_message>
<xml_diff>
--- a/Inteligencia colectiva.docx
+++ b/Inteligencia colectiva.docx
@@ -10,6 +10,8 @@
           <w:sz w:val="40"/>
         </w:rPr>
       </w:pPr>
+      <w:bookmarkStart w:id="0" w:name="_GoBack"/>
+      <w:bookmarkEnd w:id="0"/>
     </w:p>
     <w:p>
       <w:pPr>
@@ -46,8 +48,6 @@
           <w:sz w:val="40"/>
         </w:rPr>
       </w:pPr>
-      <w:bookmarkStart w:id="0" w:name="_GoBack"/>
-      <w:bookmarkEnd w:id="0"/>
     </w:p>
     <w:p>
       <w:pPr>
@@ -94,7 +94,11 @@
     <w:sdt>
       <w:sdtPr>
         <w:rPr>
-          <w:lang w:val="es-ES"/>
+          <w:rFonts w:ascii="Times New Roman" w:eastAsiaTheme="minorHAnsi" w:hAnsi="Times New Roman" w:cstheme="minorBidi"/>
+          <w:color w:val="auto"/>
+          <w:sz w:val="20"/>
+          <w:szCs w:val="20"/>
+          <w:lang w:val="es-ES" w:eastAsia="en-US"/>
         </w:rPr>
         <w:id w:val="-1986541958"/>
         <w:docPartObj>
@@ -104,13 +108,8 @@
       </w:sdtPr>
       <w:sdtEndPr>
         <w:rPr>
-          <w:rFonts w:ascii="Times New Roman" w:eastAsiaTheme="minorHAnsi" w:hAnsi="Times New Roman" w:cstheme="minorBidi"/>
-          <w:b/>
-          <w:bCs/>
-          <w:color w:val="auto"/>
-          <w:sz w:val="20"/>
-          <w:szCs w:val="20"/>
-          <w:lang w:eastAsia="en-US"/>
+          <w:b/>
+          <w:bCs/>
         </w:rPr>
       </w:sdtEndPr>
       <w:sdtContent>
@@ -191,7 +190,7 @@
                 <w:noProof/>
                 <w:webHidden/>
               </w:rPr>
-              <w:t>4</w:t>
+              <w:t>5</w:t>
             </w:r>
             <w:r>
               <w:rPr>
@@ -259,7 +258,7 @@
                 <w:noProof/>
                 <w:webHidden/>
               </w:rPr>
-              <w:t>4</w:t>
+              <w:t>5</w:t>
             </w:r>
             <w:r>
               <w:rPr>
@@ -327,7 +326,7 @@
                 <w:noProof/>
                 <w:webHidden/>
               </w:rPr>
-              <w:t>7</w:t>
+              <w:t>8</w:t>
             </w:r>
             <w:r>
               <w:rPr>
@@ -395,7 +394,7 @@
                 <w:noProof/>
                 <w:webHidden/>
               </w:rPr>
-              <w:t>7</w:t>
+              <w:t>8</w:t>
             </w:r>
             <w:r>
               <w:rPr>
@@ -463,7 +462,7 @@
                 <w:noProof/>
                 <w:webHidden/>
               </w:rPr>
-              <w:t>7</w:t>
+              <w:t>8</w:t>
             </w:r>
             <w:r>
               <w:rPr>
@@ -531,7 +530,7 @@
                 <w:noProof/>
                 <w:webHidden/>
               </w:rPr>
-              <w:t>9</w:t>
+              <w:t>10</w:t>
             </w:r>
             <w:r>
               <w:rPr>
@@ -599,7 +598,7 @@
                 <w:noProof/>
                 <w:webHidden/>
               </w:rPr>
-              <w:t>9</w:t>
+              <w:t>10</w:t>
             </w:r>
             <w:r>
               <w:rPr>
@@ -667,7 +666,7 @@
                 <w:noProof/>
                 <w:webHidden/>
               </w:rPr>
-              <w:t>11</w:t>
+              <w:t>12</w:t>
             </w:r>
             <w:r>
               <w:rPr>
@@ -735,7 +734,7 @@
                 <w:noProof/>
                 <w:webHidden/>
               </w:rPr>
-              <w:t>14</w:t>
+              <w:t>15</w:t>
             </w:r>
             <w:r>
               <w:rPr>
@@ -803,7 +802,7 @@
                 <w:noProof/>
                 <w:webHidden/>
               </w:rPr>
-              <w:t>15</w:t>
+              <w:t>16</w:t>
             </w:r>
             <w:r>
               <w:rPr>
@@ -871,7 +870,7 @@
                 <w:noProof/>
                 <w:webHidden/>
               </w:rPr>
-              <w:t>15</w:t>
+              <w:t>16</w:t>
             </w:r>
             <w:r>
               <w:rPr>
@@ -939,7 +938,7 @@
                 <w:noProof/>
                 <w:webHidden/>
               </w:rPr>
-              <w:t>17</w:t>
+              <w:t>18</w:t>
             </w:r>
             <w:r>
               <w:rPr>
@@ -1007,7 +1006,7 @@
                 <w:noProof/>
                 <w:webHidden/>
               </w:rPr>
-              <w:t>19</w:t>
+              <w:t>20</w:t>
             </w:r>
             <w:r>
               <w:rPr>
@@ -1075,7 +1074,7 @@
                 <w:noProof/>
                 <w:webHidden/>
               </w:rPr>
-              <w:t>20</w:t>
+              <w:t>21</w:t>
             </w:r>
             <w:r>
               <w:rPr>
@@ -1143,7 +1142,7 @@
                 <w:noProof/>
                 <w:webHidden/>
               </w:rPr>
-              <w:t>21</w:t>
+              <w:t>22</w:t>
             </w:r>
             <w:r>
               <w:rPr>
@@ -1211,7 +1210,7 @@
                 <w:noProof/>
                 <w:webHidden/>
               </w:rPr>
-              <w:t>22</w:t>
+              <w:t>23</w:t>
             </w:r>
             <w:r>
               <w:rPr>
@@ -1279,7 +1278,7 @@
                 <w:noProof/>
                 <w:webHidden/>
               </w:rPr>
-              <w:t>24</w:t>
+              <w:t>25</w:t>
             </w:r>
             <w:r>
               <w:rPr>
@@ -1347,7 +1346,7 @@
                 <w:noProof/>
                 <w:webHidden/>
               </w:rPr>
-              <w:t>26</w:t>
+              <w:t>27</w:t>
             </w:r>
             <w:r>
               <w:rPr>
@@ -1415,7 +1414,7 @@
                 <w:noProof/>
                 <w:webHidden/>
               </w:rPr>
-              <w:t>26</w:t>
+              <w:t>27</w:t>
             </w:r>
             <w:r>
               <w:rPr>
@@ -1483,7 +1482,7 @@
                 <w:noProof/>
                 <w:webHidden/>
               </w:rPr>
-              <w:t>27</w:t>
+              <w:t>28</w:t>
             </w:r>
             <w:r>
               <w:rPr>
@@ -1551,7 +1550,7 @@
                 <w:noProof/>
                 <w:webHidden/>
               </w:rPr>
-              <w:t>27</w:t>
+              <w:t>28</w:t>
             </w:r>
             <w:r>
               <w:rPr>
@@ -1619,7 +1618,7 @@
                 <w:noProof/>
                 <w:webHidden/>
               </w:rPr>
-              <w:t>28</w:t>
+              <w:t>29</w:t>
             </w:r>
             <w:r>
               <w:rPr>
@@ -1687,7 +1686,7 @@
                 <w:noProof/>
                 <w:webHidden/>
               </w:rPr>
-              <w:t>30</w:t>
+              <w:t>31</w:t>
             </w:r>
             <w:r>
               <w:rPr>
@@ -1755,7 +1754,7 @@
                 <w:noProof/>
                 <w:webHidden/>
               </w:rPr>
-              <w:t>31</w:t>
+              <w:t>32</w:t>
             </w:r>
             <w:r>
               <w:rPr>
@@ -1823,7 +1822,7 @@
                 <w:noProof/>
                 <w:webHidden/>
               </w:rPr>
-              <w:t>31</w:t>
+              <w:t>32</w:t>
             </w:r>
             <w:r>
               <w:rPr>
@@ -1891,7 +1890,7 @@
                 <w:noProof/>
                 <w:webHidden/>
               </w:rPr>
-              <w:t>33</w:t>
+              <w:t>34</w:t>
             </w:r>
             <w:r>
               <w:rPr>
@@ -1959,7 +1958,7 @@
                 <w:noProof/>
                 <w:webHidden/>
               </w:rPr>
-              <w:t>33</w:t>
+              <w:t>34</w:t>
             </w:r>
             <w:r>
               <w:rPr>
@@ -2027,7 +2026,7 @@
                 <w:noProof/>
                 <w:webHidden/>
               </w:rPr>
-              <w:t>33</w:t>
+              <w:t>34</w:t>
             </w:r>
             <w:r>
               <w:rPr>
@@ -2095,7 +2094,7 @@
                 <w:noProof/>
                 <w:webHidden/>
               </w:rPr>
-              <w:t>35</w:t>
+              <w:t>36</w:t>
             </w:r>
             <w:r>
               <w:rPr>
@@ -2163,7 +2162,7 @@
                 <w:noProof/>
                 <w:webHidden/>
               </w:rPr>
-              <w:t>36</w:t>
+              <w:t>37</w:t>
             </w:r>
             <w:r>
               <w:rPr>
@@ -2231,7 +2230,7 @@
                 <w:noProof/>
                 <w:webHidden/>
               </w:rPr>
-              <w:t>37</w:t>
+              <w:t>38</w:t>
             </w:r>
             <w:r>
               <w:rPr>
@@ -2299,7 +2298,7 @@
                 <w:noProof/>
                 <w:webHidden/>
               </w:rPr>
-              <w:t>38</w:t>
+              <w:t>39</w:t>
             </w:r>
             <w:r>
               <w:rPr>
@@ -2367,7 +2366,7 @@
                 <w:noProof/>
                 <w:webHidden/>
               </w:rPr>
-              <w:t>39</w:t>
+              <w:t>40</w:t>
             </w:r>
             <w:r>
               <w:rPr>
@@ -2435,7 +2434,7 @@
                 <w:noProof/>
                 <w:webHidden/>
               </w:rPr>
-              <w:t>41</w:t>
+              <w:t>42</w:t>
             </w:r>
             <w:r>
               <w:rPr>
@@ -2503,7 +2502,7 @@
                 <w:noProof/>
                 <w:webHidden/>
               </w:rPr>
-              <w:t>42</w:t>
+              <w:t>43</w:t>
             </w:r>
             <w:r>
               <w:rPr>
@@ -2571,7 +2570,7 @@
                 <w:noProof/>
                 <w:webHidden/>
               </w:rPr>
-              <w:t>42</w:t>
+              <w:t>43</w:t>
             </w:r>
             <w:r>
               <w:rPr>
@@ -2639,7 +2638,7 @@
                 <w:noProof/>
                 <w:webHidden/>
               </w:rPr>
-              <w:t>42</w:t>
+              <w:t>43</w:t>
             </w:r>
             <w:r>
               <w:rPr>
@@ -2708,7 +2707,7 @@
                 <w:noProof/>
                 <w:webHidden/>
               </w:rPr>
-              <w:t>43</w:t>
+              <w:t>44</w:t>
             </w:r>
             <w:r>
               <w:rPr>
@@ -2777,7 +2776,7 @@
                 <w:noProof/>
                 <w:webHidden/>
               </w:rPr>
-              <w:t>43</w:t>
+              <w:t>44</w:t>
             </w:r>
             <w:r>
               <w:rPr>
@@ -2846,7 +2845,7 @@
                 <w:noProof/>
                 <w:webHidden/>
               </w:rPr>
-              <w:t>44</w:t>
+              <w:t>45</w:t>
             </w:r>
             <w:r>
               <w:rPr>
@@ -2915,7 +2914,7 @@
                 <w:noProof/>
                 <w:webHidden/>
               </w:rPr>
-              <w:t>46</w:t>
+              <w:t>47</w:t>
             </w:r>
             <w:r>
               <w:rPr>
@@ -6568,51 +6567,25 @@
       <w:r>
         <w:t xml:space="preserve">Ilustración </w:t>
       </w:r>
-      <w:r>
-        <w:fldChar w:fldCharType="begin"/>
-      </w:r>
-      <w:r>
-        <w:instrText xml:space="preserve"> STYLEREF 1 \s </w:instrText>
-      </w:r>
-      <w:r>
-        <w:fldChar w:fldCharType="separate"/>
-      </w:r>
-      <w:r>
-        <w:rPr>
-          <w:noProof/>
-        </w:rPr>
-        <w:t>2</w:t>
-      </w:r>
-      <w:r>
-        <w:rPr>
-          <w:noProof/>
-        </w:rPr>
-        <w:fldChar w:fldCharType="end"/>
-      </w:r>
+      <w:fldSimple w:instr=" STYLEREF 1 \s ">
+        <w:r>
+          <w:rPr>
+            <w:noProof/>
+          </w:rPr>
+          <w:t>2</w:t>
+        </w:r>
+      </w:fldSimple>
       <w:r>
         <w:noBreakHyphen/>
       </w:r>
-      <w:r>
-        <w:fldChar w:fldCharType="begin"/>
-      </w:r>
-      <w:r>
-        <w:instrText xml:space="preserve"> SEQ Ilustración \* ARABIC \s 1 </w:instrText>
-      </w:r>
-      <w:r>
-        <w:fldChar w:fldCharType="separate"/>
-      </w:r>
-      <w:r>
-        <w:rPr>
-          <w:noProof/>
-        </w:rPr>
-        <w:t>1</w:t>
-      </w:r>
-      <w:r>
-        <w:rPr>
-          <w:noProof/>
-        </w:rPr>
-        <w:fldChar w:fldCharType="end"/>
-      </w:r>
+      <w:fldSimple w:instr=" SEQ Ilustración \* ARABIC \s 1 ">
+        <w:r>
+          <w:rPr>
+            <w:noProof/>
+          </w:rPr>
+          <w:t>1</w:t>
+        </w:r>
+      </w:fldSimple>
       <w:bookmarkEnd w:id="8"/>
       <w:r>
         <w:t xml:space="preserve"> Personas en el </w:t>
@@ -8166,51 +8139,25 @@
       <w:r>
         <w:t xml:space="preserve">Ilustración </w:t>
       </w:r>
-      <w:r>
-        <w:fldChar w:fldCharType="begin"/>
-      </w:r>
-      <w:r>
-        <w:instrText xml:space="preserve"> STYLEREF 1 \s </w:instrText>
-      </w:r>
-      <w:r>
-        <w:fldChar w:fldCharType="separate"/>
-      </w:r>
-      <w:r>
-        <w:rPr>
-          <w:noProof/>
-        </w:rPr>
-        <w:t>2</w:t>
-      </w:r>
-      <w:r>
-        <w:rPr>
-          <w:noProof/>
-        </w:rPr>
-        <w:fldChar w:fldCharType="end"/>
-      </w:r>
+      <w:fldSimple w:instr=" STYLEREF 1 \s ">
+        <w:r>
+          <w:rPr>
+            <w:noProof/>
+          </w:rPr>
+          <w:t>2</w:t>
+        </w:r>
+      </w:fldSimple>
       <w:r>
         <w:noBreakHyphen/>
       </w:r>
-      <w:r>
-        <w:fldChar w:fldCharType="begin"/>
-      </w:r>
-      <w:r>
-        <w:instrText xml:space="preserve"> SEQ Ilustración \* ARABIC \s 1 </w:instrText>
-      </w:r>
-      <w:r>
-        <w:fldChar w:fldCharType="separate"/>
-      </w:r>
-      <w:r>
-        <w:rPr>
-          <w:noProof/>
-        </w:rPr>
-        <w:t>2</w:t>
-      </w:r>
-      <w:r>
-        <w:rPr>
-          <w:noProof/>
-        </w:rPr>
-        <w:fldChar w:fldCharType="end"/>
-      </w:r>
+      <w:fldSimple w:instr=" SEQ Ilustración \* ARABIC \s 1 ">
+        <w:r>
+          <w:rPr>
+            <w:noProof/>
+          </w:rPr>
+          <w:t>2</w:t>
+        </w:r>
+      </w:fldSimple>
       <w:bookmarkEnd w:id="10"/>
       <w:r>
         <w:t xml:space="preserve"> Comparando dos críticos de películas en un gráfico de dispersión</w:t>
@@ -8317,51 +8264,25 @@
       <w:r>
         <w:t xml:space="preserve">Ilustración </w:t>
       </w:r>
-      <w:r>
-        <w:fldChar w:fldCharType="begin"/>
-      </w:r>
-      <w:r>
-        <w:instrText xml:space="preserve"> STYLEREF 1 \s </w:instrText>
-      </w:r>
-      <w:r>
-        <w:fldChar w:fldCharType="separate"/>
-      </w:r>
-      <w:r>
-        <w:rPr>
-          <w:noProof/>
-        </w:rPr>
-        <w:t>2</w:t>
-      </w:r>
-      <w:r>
-        <w:rPr>
-          <w:noProof/>
-        </w:rPr>
-        <w:fldChar w:fldCharType="end"/>
-      </w:r>
+      <w:fldSimple w:instr=" STYLEREF 1 \s ">
+        <w:r>
+          <w:rPr>
+            <w:noProof/>
+          </w:rPr>
+          <w:t>2</w:t>
+        </w:r>
+      </w:fldSimple>
       <w:r>
         <w:noBreakHyphen/>
       </w:r>
-      <w:r>
-        <w:fldChar w:fldCharType="begin"/>
-      </w:r>
-      <w:r>
-        <w:instrText xml:space="preserve"> SEQ Ilustración \* ARABIC \s 1 </w:instrText>
-      </w:r>
-      <w:r>
-        <w:fldChar w:fldCharType="separate"/>
-      </w:r>
-      <w:r>
-        <w:rPr>
-          <w:noProof/>
-        </w:rPr>
-        <w:t>3</w:t>
-      </w:r>
-      <w:r>
-        <w:rPr>
-          <w:noProof/>
-        </w:rPr>
-        <w:fldChar w:fldCharType="end"/>
-      </w:r>
+      <w:fldSimple w:instr=" SEQ Ilustración \* ARABIC \s 1 ">
+        <w:r>
+          <w:rPr>
+            <w:noProof/>
+          </w:rPr>
+          <w:t>3</w:t>
+        </w:r>
+      </w:fldSimple>
       <w:bookmarkEnd w:id="11"/>
       <w:r>
         <w:t xml:space="preserve"> Dos críticos con un alto puntaje de correlación</w:t>
@@ -14880,9 +14801,159 @@
           <w:highlight w:val="white"/>
           <w:lang w:val="en-US"/>
         </w:rPr>
+        <w:t xml:space="preserve"> prefs</w:t>
+      </w:r>
+      <w:r>
+        <w:rPr>
+          <w:b/>
+          <w:bCs/>
+          <w:color w:val="000080"/>
+          <w:highlight w:val="white"/>
+          <w:lang w:val="en-US"/>
+        </w:rPr>
+        <w:t>:</w:t>
+      </w:r>
+    </w:p>
+    <w:p>
+      <w:pPr>
+        <w:pStyle w:val="Codigofuente"/>
+        <w:rPr>
+          <w:highlight w:val="white"/>
+        </w:rPr>
+      </w:pPr>
+      <w:r>
+        <w:rPr>
+          <w:highlight w:val="white"/>
+          <w:lang w:val="en-US"/>
+        </w:rPr>
+        <w:t xml:space="preserve">        </w:t>
+      </w:r>
+      <w:r>
+        <w:rPr>
+          <w:color w:val="008000"/>
+          <w:highlight w:val="white"/>
+        </w:rPr>
+        <w:t># evita que me compare a mi mismo</w:t>
+      </w:r>
+    </w:p>
+    <w:p>
+      <w:pPr>
+        <w:pStyle w:val="Codigofuente"/>
+        <w:rPr>
+          <w:highlight w:val="white"/>
+          <w:lang w:val="en-US"/>
+        </w:rPr>
+      </w:pPr>
+      <w:r>
+        <w:rPr>
+          <w:highlight w:val="white"/>
+        </w:rPr>
+        <w:t xml:space="preserve">        </w:t>
+      </w:r>
+      <w:r>
+        <w:rPr>
+          <w:b/>
+          <w:bCs/>
+          <w:color w:val="0000FF"/>
+          <w:highlight w:val="white"/>
+          <w:lang w:val="en-US"/>
+        </w:rPr>
+        <w:t>if</w:t>
+      </w:r>
+      <w:r>
+        <w:rPr>
+          <w:highlight w:val="white"/>
+          <w:lang w:val="en-US"/>
+        </w:rPr>
+        <w:t xml:space="preserve"> other</w:t>
+      </w:r>
+      <w:r>
+        <w:rPr>
+          <w:b/>
+          <w:bCs/>
+          <w:color w:val="000080"/>
+          <w:highlight w:val="white"/>
+          <w:lang w:val="en-US"/>
+        </w:rPr>
+        <w:t>==</w:t>
+      </w:r>
+      <w:r>
+        <w:rPr>
+          <w:highlight w:val="white"/>
+          <w:lang w:val="en-US"/>
+        </w:rPr>
+        <w:t>person</w:t>
+      </w:r>
+      <w:r>
+        <w:rPr>
+          <w:b/>
+          <w:bCs/>
+          <w:color w:val="000080"/>
+          <w:highlight w:val="white"/>
+          <w:lang w:val="en-US"/>
+        </w:rPr>
+        <w:t>:</w:t>
+      </w:r>
+      <w:r>
+        <w:rPr>
+          <w:highlight w:val="white"/>
+          <w:lang w:val="en-US"/>
+        </w:rPr>
         <w:t xml:space="preserve"> </w:t>
       </w:r>
-      <w:proofErr w:type="spellStart"/>
+      <w:r>
+        <w:rPr>
+          <w:b/>
+          <w:bCs/>
+          <w:color w:val="0000FF"/>
+          <w:highlight w:val="white"/>
+          <w:lang w:val="en-US"/>
+        </w:rPr>
+        <w:t>continue</w:t>
+      </w:r>
+    </w:p>
+    <w:p>
+      <w:pPr>
+        <w:pStyle w:val="Codigofuente"/>
+        <w:rPr>
+          <w:highlight w:val="white"/>
+          <w:lang w:val="en-US"/>
+        </w:rPr>
+      </w:pPr>
+      <w:r>
+        <w:rPr>
+          <w:highlight w:val="white"/>
+          <w:lang w:val="en-US"/>
+        </w:rPr>
+        <w:t xml:space="preserve">        sim</w:t>
+      </w:r>
+      <w:r>
+        <w:rPr>
+          <w:b/>
+          <w:bCs/>
+          <w:color w:val="000080"/>
+          <w:highlight w:val="white"/>
+          <w:lang w:val="en-US"/>
+        </w:rPr>
+        <w:t>=</w:t>
+      </w:r>
+      <w:r>
+        <w:rPr>
+          <w:highlight w:val="white"/>
+          <w:lang w:val="en-US"/>
+        </w:rPr>
+        <w:t>similarity</w:t>
+      </w:r>
+      <w:r>
+        <w:rPr>
+          <w:b/>
+          <w:bCs/>
+          <w:color w:val="000080"/>
+          <w:highlight w:val="white"/>
+          <w:lang w:val="en-US"/>
+        </w:rPr>
+        <w:t>(</w:t>
+      </w:r>
       <w:r>
         <w:rPr>
           <w:highlight w:val="white"/>
@@ -14890,444 +14961,238 @@
         </w:rPr>
         <w:t>prefs</w:t>
       </w:r>
-      <w:proofErr w:type="spellEnd"/>
-      <w:r>
-        <w:rPr>
-          <w:b/>
-          <w:bCs/>
-          <w:color w:val="000080"/>
-          <w:highlight w:val="white"/>
-          <w:lang w:val="en-US"/>
+      <w:r>
+        <w:rPr>
+          <w:b/>
+          <w:bCs/>
+          <w:color w:val="000080"/>
+          <w:highlight w:val="white"/>
+          <w:lang w:val="en-US"/>
+        </w:rPr>
+        <w:t>,</w:t>
+      </w:r>
+      <w:r>
+        <w:rPr>
+          <w:highlight w:val="white"/>
+          <w:lang w:val="en-US"/>
+        </w:rPr>
+        <w:t>person</w:t>
+      </w:r>
+      <w:r>
+        <w:rPr>
+          <w:b/>
+          <w:bCs/>
+          <w:color w:val="000080"/>
+          <w:highlight w:val="white"/>
+          <w:lang w:val="en-US"/>
+        </w:rPr>
+        <w:t>,</w:t>
+      </w:r>
+      <w:r>
+        <w:rPr>
+          <w:highlight w:val="white"/>
+          <w:lang w:val="en-US"/>
+        </w:rPr>
+        <w:t>other</w:t>
+      </w:r>
+      <w:r>
+        <w:rPr>
+          <w:b/>
+          <w:bCs/>
+          <w:color w:val="000080"/>
+          <w:highlight w:val="white"/>
+          <w:lang w:val="en-US"/>
+        </w:rPr>
+        <w:t>)</w:t>
+      </w:r>
+    </w:p>
+    <w:p>
+      <w:pPr>
+        <w:pStyle w:val="Codigofuente"/>
+        <w:rPr>
+          <w:highlight w:val="white"/>
+        </w:rPr>
+      </w:pPr>
+      <w:r>
+        <w:rPr>
+          <w:highlight w:val="white"/>
+          <w:lang w:val="en-US"/>
+        </w:rPr>
+        <w:t xml:space="preserve">        </w:t>
+      </w:r>
+      <w:r>
+        <w:rPr>
+          <w:color w:val="008000"/>
+          <w:highlight w:val="white"/>
+        </w:rPr>
+        <w:t># ignora puntajes menores que cero</w:t>
+      </w:r>
+    </w:p>
+    <w:p>
+      <w:pPr>
+        <w:pStyle w:val="Codigofuente"/>
+        <w:rPr>
+          <w:highlight w:val="white"/>
+        </w:rPr>
+      </w:pPr>
+      <w:r>
+        <w:rPr>
+          <w:highlight w:val="white"/>
+        </w:rPr>
+        <w:t xml:space="preserve">        </w:t>
+      </w:r>
+      <w:r>
+        <w:rPr>
+          <w:b/>
+          <w:bCs/>
+          <w:color w:val="0000FF"/>
+          <w:highlight w:val="white"/>
+        </w:rPr>
+        <w:t>if</w:t>
+      </w:r>
+      <w:r>
+        <w:rPr>
+          <w:highlight w:val="white"/>
+        </w:rPr>
+        <w:t xml:space="preserve"> sim</w:t>
+      </w:r>
+      <w:r>
+        <w:rPr>
+          <w:b/>
+          <w:bCs/>
+          <w:color w:val="000080"/>
+          <w:highlight w:val="white"/>
+        </w:rPr>
+        <w:t>&lt;=</w:t>
+      </w:r>
+      <w:r>
+        <w:rPr>
+          <w:color w:val="FF0000"/>
+          <w:highlight w:val="white"/>
+        </w:rPr>
+        <w:t>0</w:t>
+      </w:r>
+      <w:r>
+        <w:rPr>
+          <w:b/>
+          <w:bCs/>
+          <w:color w:val="000080"/>
+          <w:highlight w:val="white"/>
         </w:rPr>
         <w:t>:</w:t>
       </w:r>
-    </w:p>
-    <w:p>
-      <w:pPr>
-        <w:pStyle w:val="Codigofuente"/>
-        <w:rPr>
-          <w:highlight w:val="white"/>
-        </w:rPr>
-      </w:pPr>
-      <w:r>
-        <w:rPr>
-          <w:highlight w:val="white"/>
-          <w:lang w:val="en-US"/>
+      <w:r>
+        <w:rPr>
+          <w:highlight w:val="white"/>
+        </w:rPr>
+        <w:t xml:space="preserve"> </w:t>
+      </w:r>
+      <w:r>
+        <w:rPr>
+          <w:b/>
+          <w:bCs/>
+          <w:color w:val="0000FF"/>
+          <w:highlight w:val="white"/>
+        </w:rPr>
+        <w:t>continue</w:t>
+      </w:r>
+    </w:p>
+    <w:p>
+      <w:pPr>
+        <w:pStyle w:val="Codigofuente"/>
+        <w:rPr>
+          <w:highlight w:val="white"/>
+          <w:lang w:val="en-US"/>
+        </w:rPr>
+      </w:pPr>
+      <w:r>
+        <w:rPr>
+          <w:highlight w:val="white"/>
         </w:rPr>
         <w:t xml:space="preserve">        </w:t>
       </w:r>
       <w:r>
         <w:rPr>
+          <w:b/>
+          <w:bCs/>
+          <w:color w:val="0000FF"/>
+          <w:highlight w:val="white"/>
+          <w:lang w:val="en-US"/>
+        </w:rPr>
+        <w:t>for</w:t>
+      </w:r>
+      <w:r>
+        <w:rPr>
+          <w:highlight w:val="white"/>
+          <w:lang w:val="en-US"/>
+        </w:rPr>
+        <w:t xml:space="preserve"> item </w:t>
+      </w:r>
+      <w:r>
+        <w:rPr>
+          <w:b/>
+          <w:bCs/>
+          <w:color w:val="0000FF"/>
+          <w:highlight w:val="white"/>
+          <w:lang w:val="en-US"/>
+        </w:rPr>
+        <w:t>in</w:t>
+      </w:r>
+      <w:r>
+        <w:rPr>
+          <w:highlight w:val="white"/>
+          <w:lang w:val="en-US"/>
+        </w:rPr>
+        <w:t xml:space="preserve"> prefs</w:t>
+      </w:r>
+      <w:r>
+        <w:rPr>
+          <w:b/>
+          <w:bCs/>
+          <w:color w:val="000080"/>
+          <w:highlight w:val="white"/>
+          <w:lang w:val="en-US"/>
+        </w:rPr>
+        <w:t>[</w:t>
+      </w:r>
+      <w:r>
+        <w:rPr>
+          <w:highlight w:val="white"/>
+          <w:lang w:val="en-US"/>
+        </w:rPr>
+        <w:t>other</w:t>
+      </w:r>
+      <w:r>
+        <w:rPr>
+          <w:b/>
+          <w:bCs/>
+          <w:color w:val="000080"/>
+          <w:highlight w:val="white"/>
+          <w:lang w:val="en-US"/>
+        </w:rPr>
+        <w:t>]:</w:t>
+      </w:r>
+    </w:p>
+    <w:p>
+      <w:pPr>
+        <w:pStyle w:val="Codigofuente"/>
+        <w:rPr>
+          <w:highlight w:val="white"/>
+        </w:rPr>
+      </w:pPr>
+      <w:r>
+        <w:rPr>
+          <w:highlight w:val="white"/>
+          <w:lang w:val="en-US"/>
+        </w:rPr>
+        <w:t xml:space="preserve">            </w:t>
+      </w:r>
+      <w:r>
+        <w:rPr>
           <w:color w:val="008000"/>
           <w:highlight w:val="white"/>
         </w:rPr>
-        <w:t xml:space="preserve"># evita que me compare a </w:t>
-      </w:r>
-      <w:proofErr w:type="spellStart"/>
-      <w:r>
-        <w:rPr>
-          <w:color w:val="008000"/>
-          <w:highlight w:val="white"/>
-        </w:rPr>
-        <w:t>mi</w:t>
-      </w:r>
-      <w:proofErr w:type="spellEnd"/>
-      <w:r>
-        <w:rPr>
-          <w:color w:val="008000"/>
-          <w:highlight w:val="white"/>
-        </w:rPr>
-        <w:t xml:space="preserve"> mismo</w:t>
-      </w:r>
-    </w:p>
-    <w:p>
-      <w:pPr>
-        <w:pStyle w:val="Codigofuente"/>
-        <w:rPr>
-          <w:highlight w:val="white"/>
-          <w:lang w:val="en-US"/>
-        </w:rPr>
-      </w:pPr>
-      <w:r>
-        <w:rPr>
-          <w:highlight w:val="white"/>
-        </w:rPr>
-        <w:t xml:space="preserve">        </w:t>
-      </w:r>
-      <w:r>
-        <w:rPr>
-          <w:b/>
-          <w:bCs/>
-          <w:color w:val="0000FF"/>
-          <w:highlight w:val="white"/>
-          <w:lang w:val="en-US"/>
-        </w:rPr>
-        <w:t>if</w:t>
-      </w:r>
-      <w:r>
-        <w:rPr>
-          <w:highlight w:val="white"/>
-          <w:lang w:val="en-US"/>
-        </w:rPr>
-        <w:t xml:space="preserve"> other</w:t>
-      </w:r>
-      <w:r>
-        <w:rPr>
-          <w:b/>
-          <w:bCs/>
-          <w:color w:val="000080"/>
-          <w:highlight w:val="white"/>
-          <w:lang w:val="en-US"/>
-        </w:rPr>
-        <w:t>==</w:t>
-      </w:r>
-      <w:r>
-        <w:rPr>
-          <w:highlight w:val="white"/>
-          <w:lang w:val="en-US"/>
-        </w:rPr>
-        <w:t>person</w:t>
-      </w:r>
-      <w:r>
-        <w:rPr>
-          <w:b/>
-          <w:bCs/>
-          <w:color w:val="000080"/>
-          <w:highlight w:val="white"/>
-          <w:lang w:val="en-US"/>
-        </w:rPr>
-        <w:t>:</w:t>
-      </w:r>
-      <w:r>
-        <w:rPr>
-          <w:highlight w:val="white"/>
-          <w:lang w:val="en-US"/>
-        </w:rPr>
-        <w:t xml:space="preserve"> </w:t>
-      </w:r>
-      <w:r>
-        <w:rPr>
-          <w:b/>
-          <w:bCs/>
-          <w:color w:val="0000FF"/>
-          <w:highlight w:val="white"/>
-          <w:lang w:val="en-US"/>
-        </w:rPr>
-        <w:t>continue</w:t>
-      </w:r>
-    </w:p>
-    <w:p>
-      <w:pPr>
-        <w:pStyle w:val="Codigofuente"/>
-        <w:rPr>
-          <w:highlight w:val="white"/>
-          <w:lang w:val="en-US"/>
-        </w:rPr>
-      </w:pPr>
-      <w:r>
-        <w:rPr>
-          <w:highlight w:val="white"/>
-          <w:lang w:val="en-US"/>
-        </w:rPr>
-        <w:t xml:space="preserve">        sim</w:t>
-      </w:r>
-      <w:r>
-        <w:rPr>
-          <w:b/>
-          <w:bCs/>
-          <w:color w:val="000080"/>
-          <w:highlight w:val="white"/>
-          <w:lang w:val="en-US"/>
-        </w:rPr>
-        <w:t>=</w:t>
-      </w:r>
-      <w:r>
-        <w:rPr>
-          <w:highlight w:val="white"/>
-          <w:lang w:val="en-US"/>
-        </w:rPr>
-        <w:t>similarity</w:t>
-      </w:r>
-      <w:r>
-        <w:rPr>
-          <w:b/>
-          <w:bCs/>
-          <w:color w:val="000080"/>
-          <w:highlight w:val="white"/>
-          <w:lang w:val="en-US"/>
-        </w:rPr>
-        <w:t>(</w:t>
-      </w:r>
-      <w:proofErr w:type="spellStart"/>
-      <w:r>
-        <w:rPr>
-          <w:highlight w:val="white"/>
-          <w:lang w:val="en-US"/>
-        </w:rPr>
-        <w:t>prefs</w:t>
-      </w:r>
-      <w:r>
-        <w:rPr>
-          <w:b/>
-          <w:bCs/>
-          <w:color w:val="000080"/>
-          <w:highlight w:val="white"/>
-          <w:lang w:val="en-US"/>
-        </w:rPr>
-        <w:t>,</w:t>
-      </w:r>
-      <w:r>
-        <w:rPr>
-          <w:highlight w:val="white"/>
-          <w:lang w:val="en-US"/>
-        </w:rPr>
-        <w:t>person</w:t>
-      </w:r>
-      <w:r>
-        <w:rPr>
-          <w:b/>
-          <w:bCs/>
-          <w:color w:val="000080"/>
-          <w:highlight w:val="white"/>
-          <w:lang w:val="en-US"/>
-        </w:rPr>
-        <w:t>,</w:t>
-      </w:r>
-      <w:r>
-        <w:rPr>
-          <w:highlight w:val="white"/>
-          <w:lang w:val="en-US"/>
-        </w:rPr>
-        <w:t>other</w:t>
-      </w:r>
-      <w:proofErr w:type="spellEnd"/>
-      <w:r>
-        <w:rPr>
-          <w:b/>
-          <w:bCs/>
-          <w:color w:val="000080"/>
-          <w:highlight w:val="white"/>
-          <w:lang w:val="en-US"/>
-        </w:rPr>
-        <w:t>)</w:t>
-      </w:r>
-    </w:p>
-    <w:p>
-      <w:pPr>
-        <w:pStyle w:val="Codigofuente"/>
-        <w:rPr>
-          <w:highlight w:val="white"/>
-        </w:rPr>
-      </w:pPr>
-      <w:r>
-        <w:rPr>
-          <w:highlight w:val="white"/>
-          <w:lang w:val="en-US"/>
-        </w:rPr>
-        <w:t xml:space="preserve">        </w:t>
-      </w:r>
-      <w:r>
-        <w:rPr>
-          <w:color w:val="008000"/>
-          <w:highlight w:val="white"/>
-        </w:rPr>
-        <w:t># ignora puntajes menores que cero</w:t>
-      </w:r>
-    </w:p>
-    <w:p>
-      <w:pPr>
-        <w:pStyle w:val="Codigofuente"/>
-        <w:rPr>
-          <w:highlight w:val="white"/>
-        </w:rPr>
-      </w:pPr>
-      <w:r>
-        <w:rPr>
-          <w:highlight w:val="white"/>
-        </w:rPr>
-        <w:t xml:space="preserve">        </w:t>
-      </w:r>
-      <w:proofErr w:type="spellStart"/>
-      <w:r>
-        <w:rPr>
-          <w:b/>
-          <w:bCs/>
-          <w:color w:val="0000FF"/>
-          <w:highlight w:val="white"/>
-        </w:rPr>
-        <w:t>if</w:t>
-      </w:r>
-      <w:proofErr w:type="spellEnd"/>
-      <w:r>
-        <w:rPr>
-          <w:highlight w:val="white"/>
-        </w:rPr>
-        <w:t xml:space="preserve"> sim</w:t>
-      </w:r>
-      <w:r>
-        <w:rPr>
-          <w:b/>
-          <w:bCs/>
-          <w:color w:val="000080"/>
-          <w:highlight w:val="white"/>
-        </w:rPr>
-        <w:t>&lt;=</w:t>
-      </w:r>
-      <w:r>
-        <w:rPr>
-          <w:color w:val="FF0000"/>
-          <w:highlight w:val="white"/>
-        </w:rPr>
-        <w:t>0</w:t>
-      </w:r>
-      <w:r>
-        <w:rPr>
-          <w:b/>
-          <w:bCs/>
-          <w:color w:val="000080"/>
-          <w:highlight w:val="white"/>
-        </w:rPr>
-        <w:t>:</w:t>
-      </w:r>
-      <w:r>
-        <w:rPr>
-          <w:highlight w:val="white"/>
-        </w:rPr>
-        <w:t xml:space="preserve"> </w:t>
-      </w:r>
-      <w:proofErr w:type="spellStart"/>
-      <w:r>
-        <w:rPr>
-          <w:b/>
-          <w:bCs/>
-          <w:color w:val="0000FF"/>
-          <w:highlight w:val="white"/>
-        </w:rPr>
-        <w:t>continue</w:t>
-      </w:r>
-      <w:proofErr w:type="spellEnd"/>
-    </w:p>
-    <w:p>
-      <w:pPr>
-        <w:pStyle w:val="Codigofuente"/>
-        <w:rPr>
-          <w:highlight w:val="white"/>
-          <w:lang w:val="en-US"/>
-        </w:rPr>
-      </w:pPr>
-      <w:r>
-        <w:rPr>
-          <w:highlight w:val="white"/>
-        </w:rPr>
-        <w:t xml:space="preserve">        </w:t>
-      </w:r>
-      <w:r>
-        <w:rPr>
-          <w:b/>
-          <w:bCs/>
-          <w:color w:val="0000FF"/>
-          <w:highlight w:val="white"/>
-          <w:lang w:val="en-US"/>
-        </w:rPr>
-        <w:t>for</w:t>
-      </w:r>
-      <w:r>
-        <w:rPr>
-          <w:highlight w:val="white"/>
-          <w:lang w:val="en-US"/>
-        </w:rPr>
-        <w:t xml:space="preserve"> item </w:t>
-      </w:r>
-      <w:r>
-        <w:rPr>
-          <w:b/>
-          <w:bCs/>
-          <w:color w:val="0000FF"/>
-          <w:highlight w:val="white"/>
-          <w:lang w:val="en-US"/>
-        </w:rPr>
-        <w:t>in</w:t>
-      </w:r>
-      <w:r>
-        <w:rPr>
-          <w:highlight w:val="white"/>
-          <w:lang w:val="en-US"/>
-        </w:rPr>
-        <w:t xml:space="preserve"> </w:t>
-      </w:r>
-      <w:proofErr w:type="spellStart"/>
-      <w:r>
-        <w:rPr>
-          <w:highlight w:val="white"/>
-          <w:lang w:val="en-US"/>
-        </w:rPr>
-        <w:t>prefs</w:t>
-      </w:r>
-      <w:proofErr w:type="spellEnd"/>
-      <w:r>
-        <w:rPr>
-          <w:b/>
-          <w:bCs/>
-          <w:color w:val="000080"/>
-          <w:highlight w:val="white"/>
-          <w:lang w:val="en-US"/>
-        </w:rPr>
-        <w:t>[</w:t>
-      </w:r>
-      <w:r>
-        <w:rPr>
-          <w:highlight w:val="white"/>
-          <w:lang w:val="en-US"/>
-        </w:rPr>
-        <w:t>other</w:t>
-      </w:r>
-      <w:r>
-        <w:rPr>
-          <w:b/>
-          <w:bCs/>
-          <w:color w:val="000080"/>
-          <w:highlight w:val="white"/>
-          <w:lang w:val="en-US"/>
-        </w:rPr>
-        <w:t>]:</w:t>
-      </w:r>
-    </w:p>
-    <w:p>
-      <w:pPr>
-        <w:pStyle w:val="Codigofuente"/>
-        <w:rPr>
-          <w:highlight w:val="white"/>
-        </w:rPr>
-      </w:pPr>
-      <w:r>
-        <w:rPr>
-          <w:highlight w:val="white"/>
-          <w:lang w:val="en-US"/>
-        </w:rPr>
-        <w:t xml:space="preserve">            </w:t>
-      </w:r>
-      <w:r>
-        <w:rPr>
-          <w:color w:val="008000"/>
-          <w:highlight w:val="white"/>
-        </w:rPr>
-        <w:t xml:space="preserve"># solamente </w:t>
-      </w:r>
-      <w:proofErr w:type="spellStart"/>
-      <w:r>
-        <w:rPr>
-          <w:color w:val="008000"/>
-          <w:highlight w:val="white"/>
-        </w:rPr>
-        <w:t>putua</w:t>
-      </w:r>
-      <w:proofErr w:type="spellEnd"/>
-      <w:r>
-        <w:rPr>
-          <w:color w:val="008000"/>
-          <w:highlight w:val="white"/>
-        </w:rPr>
-        <w:t xml:space="preserve"> películas que no he visto</w:t>
+        <w:t># solamente putua películas que no he visto</w:t>
       </w:r>
     </w:p>
     <w:p>
@@ -15394,9 +15259,266 @@
           <w:highlight w:val="white"/>
           <w:lang w:val="en-US"/>
         </w:rPr>
+        <w:t xml:space="preserve"> prefs</w:t>
+      </w:r>
+      <w:r>
+        <w:rPr>
+          <w:b/>
+          <w:bCs/>
+          <w:color w:val="000080"/>
+          <w:highlight w:val="white"/>
+          <w:lang w:val="en-US"/>
+        </w:rPr>
+        <w:t>[</w:t>
+      </w:r>
+      <w:r>
+        <w:rPr>
+          <w:highlight w:val="white"/>
+          <w:lang w:val="en-US"/>
+        </w:rPr>
+        <w:t>person</w:t>
+      </w:r>
+      <w:r>
+        <w:rPr>
+          <w:b/>
+          <w:bCs/>
+          <w:color w:val="000080"/>
+          <w:highlight w:val="white"/>
+          <w:lang w:val="en-US"/>
+        </w:rPr>
+        <w:t>]</w:t>
+      </w:r>
+      <w:r>
+        <w:rPr>
+          <w:highlight w:val="white"/>
+          <w:lang w:val="en-US"/>
+        </w:rPr>
         <w:t xml:space="preserve"> </w:t>
       </w:r>
-      <w:proofErr w:type="spellStart"/>
+      <w:r>
+        <w:rPr>
+          <w:b/>
+          <w:bCs/>
+          <w:color w:val="0000FF"/>
+          <w:highlight w:val="white"/>
+          <w:lang w:val="en-US"/>
+        </w:rPr>
+        <w:t>or</w:t>
+      </w:r>
+      <w:r>
+        <w:rPr>
+          <w:highlight w:val="white"/>
+          <w:lang w:val="en-US"/>
+        </w:rPr>
+        <w:t xml:space="preserve"> prefs</w:t>
+      </w:r>
+      <w:r>
+        <w:rPr>
+          <w:b/>
+          <w:bCs/>
+          <w:color w:val="000080"/>
+          <w:highlight w:val="white"/>
+          <w:lang w:val="en-US"/>
+        </w:rPr>
+        <w:t>[</w:t>
+      </w:r>
+      <w:r>
+        <w:rPr>
+          <w:highlight w:val="white"/>
+          <w:lang w:val="en-US"/>
+        </w:rPr>
+        <w:t>person</w:t>
+      </w:r>
+      <w:r>
+        <w:rPr>
+          <w:b/>
+          <w:bCs/>
+          <w:color w:val="000080"/>
+          <w:highlight w:val="white"/>
+          <w:lang w:val="en-US"/>
+        </w:rPr>
+        <w:t>][</w:t>
+      </w:r>
+      <w:r>
+        <w:rPr>
+          <w:highlight w:val="white"/>
+          <w:lang w:val="en-US"/>
+        </w:rPr>
+        <w:t>item</w:t>
+      </w:r>
+      <w:r>
+        <w:rPr>
+          <w:b/>
+          <w:bCs/>
+          <w:color w:val="000080"/>
+          <w:highlight w:val="white"/>
+          <w:lang w:val="en-US"/>
+        </w:rPr>
+        <w:t>]==</w:t>
+      </w:r>
+      <w:r>
+        <w:rPr>
+          <w:color w:val="FF0000"/>
+          <w:highlight w:val="white"/>
+          <w:lang w:val="en-US"/>
+        </w:rPr>
+        <w:t>0</w:t>
+      </w:r>
+      <w:r>
+        <w:rPr>
+          <w:b/>
+          <w:bCs/>
+          <w:color w:val="000080"/>
+          <w:highlight w:val="white"/>
+          <w:lang w:val="en-US"/>
+        </w:rPr>
+        <w:t>:</w:t>
+      </w:r>
+    </w:p>
+    <w:p>
+      <w:pPr>
+        <w:pStyle w:val="Codigofuente"/>
+        <w:rPr>
+          <w:highlight w:val="white"/>
+          <w:lang w:val="en-US"/>
+        </w:rPr>
+      </w:pPr>
+      <w:r>
+        <w:rPr>
+          <w:highlight w:val="white"/>
+          <w:lang w:val="en-US"/>
+        </w:rPr>
+        <w:t xml:space="preserve">                </w:t>
+      </w:r>
+      <w:r>
+        <w:rPr>
+          <w:color w:val="008000"/>
+          <w:highlight w:val="white"/>
+          <w:lang w:val="en-US"/>
+        </w:rPr>
+        <w:t># Similitud * Score</w:t>
+      </w:r>
+    </w:p>
+    <w:p>
+      <w:pPr>
+        <w:pStyle w:val="Codigofuente"/>
+        <w:rPr>
+          <w:highlight w:val="white"/>
+          <w:lang w:val="en-US"/>
+        </w:rPr>
+      </w:pPr>
+      <w:r>
+        <w:rPr>
+          <w:highlight w:val="white"/>
+          <w:lang w:val="en-US"/>
+        </w:rPr>
+        <w:t xml:space="preserve">                totals</w:t>
+      </w:r>
+      <w:r>
+        <w:rPr>
+          <w:b/>
+          <w:bCs/>
+          <w:color w:val="000080"/>
+          <w:highlight w:val="white"/>
+          <w:lang w:val="en-US"/>
+        </w:rPr>
+        <w:t>.</w:t>
+      </w:r>
+      <w:r>
+        <w:rPr>
+          <w:highlight w:val="white"/>
+          <w:lang w:val="en-US"/>
+        </w:rPr>
+        <w:t>setdefault</w:t>
+      </w:r>
+      <w:r>
+        <w:rPr>
+          <w:b/>
+          <w:bCs/>
+          <w:color w:val="000080"/>
+          <w:highlight w:val="white"/>
+          <w:lang w:val="en-US"/>
+        </w:rPr>
+        <w:t>(</w:t>
+      </w:r>
+      <w:r>
+        <w:rPr>
+          <w:highlight w:val="white"/>
+          <w:lang w:val="en-US"/>
+        </w:rPr>
+        <w:t>item</w:t>
+      </w:r>
+      <w:r>
+        <w:rPr>
+          <w:b/>
+          <w:bCs/>
+          <w:color w:val="000080"/>
+          <w:highlight w:val="white"/>
+          <w:lang w:val="en-US"/>
+        </w:rPr>
+        <w:t>,</w:t>
+      </w:r>
+      <w:r>
+        <w:rPr>
+          <w:color w:val="FF0000"/>
+          <w:highlight w:val="white"/>
+          <w:lang w:val="en-US"/>
+        </w:rPr>
+        <w:t>0</w:t>
+      </w:r>
+      <w:r>
+        <w:rPr>
+          <w:b/>
+          <w:bCs/>
+          <w:color w:val="000080"/>
+          <w:highlight w:val="white"/>
+          <w:lang w:val="en-US"/>
+        </w:rPr>
+        <w:t>)</w:t>
+      </w:r>
+    </w:p>
+    <w:p>
+      <w:pPr>
+        <w:pStyle w:val="Codigofuente"/>
+        <w:rPr>
+          <w:highlight w:val="white"/>
+          <w:lang w:val="en-US"/>
+        </w:rPr>
+      </w:pPr>
+      <w:r>
+        <w:rPr>
+          <w:highlight w:val="white"/>
+          <w:lang w:val="en-US"/>
+        </w:rPr>
+        <w:t xml:space="preserve">                totals</w:t>
+      </w:r>
+      <w:r>
+        <w:rPr>
+          <w:b/>
+          <w:bCs/>
+          <w:color w:val="000080"/>
+          <w:highlight w:val="white"/>
+          <w:lang w:val="en-US"/>
+        </w:rPr>
+        <w:t>[</w:t>
+      </w:r>
+      <w:r>
+        <w:rPr>
+          <w:highlight w:val="white"/>
+          <w:lang w:val="en-US"/>
+        </w:rPr>
+        <w:t>item</w:t>
+      </w:r>
+      <w:r>
+        <w:rPr>
+          <w:b/>
+          <w:bCs/>
+          <w:color w:val="000080"/>
+          <w:highlight w:val="white"/>
+          <w:lang w:val="en-US"/>
+        </w:rPr>
+        <w:t>]+=</w:t>
+      </w:r>
       <w:r>
         <w:rPr>
           <w:highlight w:val="white"/>
@@ -15404,7 +15526,6 @@
         </w:rPr>
         <w:t>prefs</w:t>
       </w:r>
-      <w:proofErr w:type="spellEnd"/>
       <w:r>
         <w:rPr>
           <w:b/>
@@ -15420,17 +15541,405 @@
           <w:highlight w:val="white"/>
           <w:lang w:val="en-US"/>
         </w:rPr>
-        <w:t>person</w:t>
-      </w:r>
-      <w:r>
-        <w:rPr>
-          <w:b/>
-          <w:bCs/>
-          <w:color w:val="000080"/>
-          <w:highlight w:val="white"/>
-          <w:lang w:val="en-US"/>
-        </w:rPr>
-        <w:t>]</w:t>
+        <w:t>other</w:t>
+      </w:r>
+      <w:r>
+        <w:rPr>
+          <w:b/>
+          <w:bCs/>
+          <w:color w:val="000080"/>
+          <w:highlight w:val="white"/>
+          <w:lang w:val="en-US"/>
+        </w:rPr>
+        <w:t>][</w:t>
+      </w:r>
+      <w:r>
+        <w:rPr>
+          <w:highlight w:val="white"/>
+          <w:lang w:val="en-US"/>
+        </w:rPr>
+        <w:t>item</w:t>
+      </w:r>
+      <w:r>
+        <w:rPr>
+          <w:b/>
+          <w:bCs/>
+          <w:color w:val="000080"/>
+          <w:highlight w:val="white"/>
+          <w:lang w:val="en-US"/>
+        </w:rPr>
+        <w:t>]*</w:t>
+      </w:r>
+      <w:r>
+        <w:rPr>
+          <w:highlight w:val="white"/>
+          <w:lang w:val="en-US"/>
+        </w:rPr>
+        <w:t>sim</w:t>
+      </w:r>
+    </w:p>
+    <w:p>
+      <w:pPr>
+        <w:pStyle w:val="Codigofuente"/>
+        <w:rPr>
+          <w:highlight w:val="white"/>
+          <w:lang w:val="en-US"/>
+        </w:rPr>
+      </w:pPr>
+      <w:r>
+        <w:rPr>
+          <w:highlight w:val="white"/>
+          <w:lang w:val="en-US"/>
+        </w:rPr>
+        <w:t xml:space="preserve">                </w:t>
+      </w:r>
+      <w:r>
+        <w:rPr>
+          <w:color w:val="008000"/>
+          <w:highlight w:val="white"/>
+          <w:lang w:val="en-US"/>
+        </w:rPr>
+        <w:t># Sum de similitudes</w:t>
+      </w:r>
+    </w:p>
+    <w:p>
+      <w:pPr>
+        <w:pStyle w:val="Codigofuente"/>
+        <w:rPr>
+          <w:highlight w:val="white"/>
+          <w:lang w:val="en-US"/>
+        </w:rPr>
+      </w:pPr>
+      <w:r>
+        <w:rPr>
+          <w:highlight w:val="white"/>
+          <w:lang w:val="en-US"/>
+        </w:rPr>
+        <w:t xml:space="preserve">                simSums</w:t>
+      </w:r>
+      <w:r>
+        <w:rPr>
+          <w:b/>
+          <w:bCs/>
+          <w:color w:val="000080"/>
+          <w:highlight w:val="white"/>
+          <w:lang w:val="en-US"/>
+        </w:rPr>
+        <w:t>.</w:t>
+      </w:r>
+      <w:r>
+        <w:rPr>
+          <w:highlight w:val="white"/>
+          <w:lang w:val="en-US"/>
+        </w:rPr>
+        <w:t>setdefault</w:t>
+      </w:r>
+      <w:r>
+        <w:rPr>
+          <w:b/>
+          <w:bCs/>
+          <w:color w:val="000080"/>
+          <w:highlight w:val="white"/>
+          <w:lang w:val="en-US"/>
+        </w:rPr>
+        <w:t>(</w:t>
+      </w:r>
+      <w:r>
+        <w:rPr>
+          <w:highlight w:val="white"/>
+          <w:lang w:val="en-US"/>
+        </w:rPr>
+        <w:t>item</w:t>
+      </w:r>
+      <w:r>
+        <w:rPr>
+          <w:b/>
+          <w:bCs/>
+          <w:color w:val="000080"/>
+          <w:highlight w:val="white"/>
+          <w:lang w:val="en-US"/>
+        </w:rPr>
+        <w:t>,</w:t>
+      </w:r>
+      <w:r>
+        <w:rPr>
+          <w:color w:val="FF0000"/>
+          <w:highlight w:val="white"/>
+          <w:lang w:val="en-US"/>
+        </w:rPr>
+        <w:t>0</w:t>
+      </w:r>
+      <w:r>
+        <w:rPr>
+          <w:b/>
+          <w:bCs/>
+          <w:color w:val="000080"/>
+          <w:highlight w:val="white"/>
+          <w:lang w:val="en-US"/>
+        </w:rPr>
+        <w:t>)</w:t>
+      </w:r>
+    </w:p>
+    <w:p>
+      <w:pPr>
+        <w:pStyle w:val="Codigofuente"/>
+        <w:rPr>
+          <w:highlight w:val="white"/>
+          <w:lang w:val="en-US"/>
+        </w:rPr>
+      </w:pPr>
+      <w:r>
+        <w:rPr>
+          <w:highlight w:val="white"/>
+          <w:lang w:val="en-US"/>
+        </w:rPr>
+        <w:t xml:space="preserve">                simSums</w:t>
+      </w:r>
+      <w:r>
+        <w:rPr>
+          <w:b/>
+          <w:bCs/>
+          <w:color w:val="000080"/>
+          <w:highlight w:val="white"/>
+          <w:lang w:val="en-US"/>
+        </w:rPr>
+        <w:t>[</w:t>
+      </w:r>
+      <w:r>
+        <w:rPr>
+          <w:highlight w:val="white"/>
+          <w:lang w:val="en-US"/>
+        </w:rPr>
+        <w:t>item</w:t>
+      </w:r>
+      <w:r>
+        <w:rPr>
+          <w:b/>
+          <w:bCs/>
+          <w:color w:val="000080"/>
+          <w:highlight w:val="white"/>
+          <w:lang w:val="en-US"/>
+        </w:rPr>
+        <w:t>]+=</w:t>
+      </w:r>
+      <w:r>
+        <w:rPr>
+          <w:highlight w:val="white"/>
+          <w:lang w:val="en-US"/>
+        </w:rPr>
+        <w:t>sim</w:t>
+      </w:r>
+    </w:p>
+    <w:p>
+      <w:pPr>
+        <w:pStyle w:val="Codigofuente"/>
+        <w:rPr>
+          <w:highlight w:val="white"/>
+          <w:lang w:val="en-US"/>
+        </w:rPr>
+      </w:pPr>
+      <w:r>
+        <w:rPr>
+          <w:highlight w:val="white"/>
+          <w:lang w:val="en-US"/>
+        </w:rPr>
+        <w:t xml:space="preserve">    </w:t>
+      </w:r>
+      <w:r>
+        <w:rPr>
+          <w:color w:val="008000"/>
+          <w:highlight w:val="white"/>
+          <w:lang w:val="en-US"/>
+        </w:rPr>
+        <w:t># Crea la lista normalizada</w:t>
+      </w:r>
+    </w:p>
+    <w:p>
+      <w:pPr>
+        <w:pStyle w:val="Codigofuente"/>
+        <w:rPr>
+          <w:highlight w:val="white"/>
+          <w:lang w:val="en-US"/>
+        </w:rPr>
+      </w:pPr>
+      <w:r>
+        <w:rPr>
+          <w:highlight w:val="white"/>
+          <w:lang w:val="en-US"/>
+        </w:rPr>
+        <w:t xml:space="preserve">    rankings</w:t>
+      </w:r>
+      <w:r>
+        <w:rPr>
+          <w:b/>
+          <w:bCs/>
+          <w:color w:val="000080"/>
+          <w:highlight w:val="white"/>
+          <w:lang w:val="en-US"/>
+        </w:rPr>
+        <w:t>=[(</w:t>
+      </w:r>
+      <w:r>
+        <w:rPr>
+          <w:highlight w:val="white"/>
+          <w:lang w:val="en-US"/>
+        </w:rPr>
+        <w:t>total</w:t>
+      </w:r>
+      <w:r>
+        <w:rPr>
+          <w:b/>
+          <w:bCs/>
+          <w:color w:val="000080"/>
+          <w:highlight w:val="white"/>
+          <w:lang w:val="en-US"/>
+        </w:rPr>
+        <w:t>/</w:t>
+      </w:r>
+      <w:r>
+        <w:rPr>
+          <w:highlight w:val="white"/>
+          <w:lang w:val="en-US"/>
+        </w:rPr>
+        <w:t>simSums</w:t>
+      </w:r>
+      <w:r>
+        <w:rPr>
+          <w:b/>
+          <w:bCs/>
+          <w:color w:val="000080"/>
+          <w:highlight w:val="white"/>
+          <w:lang w:val="en-US"/>
+        </w:rPr>
+        <w:t>[</w:t>
+      </w:r>
+      <w:r>
+        <w:rPr>
+          <w:highlight w:val="white"/>
+          <w:lang w:val="en-US"/>
+        </w:rPr>
+        <w:t>item</w:t>
+      </w:r>
+      <w:r>
+        <w:rPr>
+          <w:b/>
+          <w:bCs/>
+          <w:color w:val="000080"/>
+          <w:highlight w:val="white"/>
+          <w:lang w:val="en-US"/>
+        </w:rPr>
+        <w:t>],</w:t>
+      </w:r>
+      <w:r>
+        <w:rPr>
+          <w:highlight w:val="white"/>
+          <w:lang w:val="en-US"/>
+        </w:rPr>
+        <w:t>item</w:t>
+      </w:r>
+      <w:r>
+        <w:rPr>
+          <w:b/>
+          <w:bCs/>
+          <w:color w:val="000080"/>
+          <w:highlight w:val="white"/>
+          <w:lang w:val="en-US"/>
+        </w:rPr>
+        <w:t>)</w:t>
+      </w:r>
+    </w:p>
+    <w:p>
+      <w:pPr>
+        <w:pStyle w:val="Codigofuente"/>
+        <w:rPr>
+          <w:highlight w:val="white"/>
+          <w:lang w:val="en-US"/>
+        </w:rPr>
+      </w:pPr>
+      <w:r>
+        <w:rPr>
+          <w:highlight w:val="white"/>
+          <w:lang w:val="en-US"/>
+        </w:rPr>
+        <w:t xml:space="preserve">              </w:t>
+      </w:r>
+      <w:r>
+        <w:rPr>
+          <w:b/>
+          <w:bCs/>
+          <w:color w:val="0000FF"/>
+          <w:highlight w:val="white"/>
+          <w:lang w:val="en-US"/>
+        </w:rPr>
+        <w:t>for</w:t>
+      </w:r>
+      <w:r>
+        <w:rPr>
+          <w:highlight w:val="white"/>
+          <w:lang w:val="en-US"/>
+        </w:rPr>
+        <w:t xml:space="preserve"> item</w:t>
+      </w:r>
+      <w:r>
+        <w:rPr>
+          <w:b/>
+          <w:bCs/>
+          <w:color w:val="000080"/>
+          <w:highlight w:val="white"/>
+          <w:lang w:val="en-US"/>
+        </w:rPr>
+        <w:t>,</w:t>
+      </w:r>
+      <w:r>
+        <w:rPr>
+          <w:highlight w:val="white"/>
+          <w:lang w:val="en-US"/>
+        </w:rPr>
+        <w:t xml:space="preserve">total </w:t>
+      </w:r>
+      <w:r>
+        <w:rPr>
+          <w:b/>
+          <w:bCs/>
+          <w:color w:val="0000FF"/>
+          <w:highlight w:val="white"/>
+          <w:lang w:val="en-US"/>
+        </w:rPr>
+        <w:t>in</w:t>
+      </w:r>
+      <w:r>
+        <w:rPr>
+          <w:highlight w:val="white"/>
+          <w:lang w:val="en-US"/>
+        </w:rPr>
+        <w:t xml:space="preserve"> totals</w:t>
+      </w:r>
+      <w:r>
+        <w:rPr>
+          <w:b/>
+          <w:bCs/>
+          <w:color w:val="000080"/>
+          <w:highlight w:val="white"/>
+          <w:lang w:val="en-US"/>
+        </w:rPr>
+        <w:t>.</w:t>
+      </w:r>
+      <w:r>
+        <w:rPr>
+          <w:highlight w:val="white"/>
+          <w:lang w:val="en-US"/>
+        </w:rPr>
+        <w:t>items</w:t>
+      </w:r>
+      <w:r>
+        <w:rPr>
+          <w:b/>
+          <w:bCs/>
+          <w:color w:val="000080"/>
+          <w:highlight w:val="white"/>
+          <w:lang w:val="en-US"/>
+        </w:rPr>
+        <w:t>(</w:t>
       </w:r>
       <w:r>
         <w:rPr>
@@ -15443,963 +15952,163 @@
         <w:rPr>
           <w:b/>
           <w:bCs/>
+          <w:color w:val="000080"/>
+          <w:highlight w:val="white"/>
+          <w:lang w:val="en-US"/>
+        </w:rPr>
+        <w:t>)]</w:t>
+      </w:r>
+    </w:p>
+    <w:p>
+      <w:pPr>
+        <w:pStyle w:val="Codigofuente"/>
+        <w:rPr>
+          <w:highlight w:val="white"/>
+        </w:rPr>
+      </w:pPr>
+      <w:r>
+        <w:rPr>
+          <w:highlight w:val="white"/>
+          <w:lang w:val="en-US"/>
+        </w:rPr>
+        <w:t xml:space="preserve">    </w:t>
+      </w:r>
+      <w:r>
+        <w:rPr>
+          <w:color w:val="008000"/>
+          <w:highlight w:val="white"/>
+        </w:rPr>
+        <w:t># Retorna la lista ordenada</w:t>
+      </w:r>
+    </w:p>
+    <w:p>
+      <w:pPr>
+        <w:pStyle w:val="Codigofuente"/>
+        <w:rPr>
+          <w:highlight w:val="white"/>
+        </w:rPr>
+      </w:pPr>
+      <w:r>
+        <w:rPr>
+          <w:highlight w:val="white"/>
+        </w:rPr>
+        <w:t xml:space="preserve">    rankings</w:t>
+      </w:r>
+      <w:r>
+        <w:rPr>
+          <w:b/>
+          <w:bCs/>
+          <w:color w:val="000080"/>
+          <w:highlight w:val="white"/>
+        </w:rPr>
+        <w:t>.</w:t>
+      </w:r>
+      <w:r>
+        <w:rPr>
+          <w:highlight w:val="white"/>
+        </w:rPr>
+        <w:t>sort</w:t>
+      </w:r>
+      <w:r>
+        <w:rPr>
+          <w:b/>
+          <w:bCs/>
+          <w:color w:val="000080"/>
+          <w:highlight w:val="white"/>
+        </w:rPr>
+        <w:t>(</w:t>
+      </w:r>
+      <w:r>
+        <w:rPr>
+          <w:highlight w:val="white"/>
+        </w:rPr>
+        <w:t xml:space="preserve"> </w:t>
+      </w:r>
+      <w:r>
+        <w:rPr>
+          <w:b/>
+          <w:bCs/>
+          <w:color w:val="000080"/>
+          <w:highlight w:val="white"/>
+        </w:rPr>
+        <w:t>)</w:t>
+      </w:r>
+    </w:p>
+    <w:p>
+      <w:pPr>
+        <w:pStyle w:val="Codigofuente"/>
+        <w:rPr>
+          <w:highlight w:val="white"/>
+        </w:rPr>
+      </w:pPr>
+      <w:r>
+        <w:rPr>
+          <w:highlight w:val="white"/>
+        </w:rPr>
+        <w:t xml:space="preserve">    rankings</w:t>
+      </w:r>
+      <w:r>
+        <w:rPr>
+          <w:b/>
+          <w:bCs/>
+          <w:color w:val="000080"/>
+          <w:highlight w:val="white"/>
+        </w:rPr>
+        <w:t>.</w:t>
+      </w:r>
+      <w:r>
+        <w:rPr>
+          <w:highlight w:val="white"/>
+        </w:rPr>
+        <w:t>reverse</w:t>
+      </w:r>
+      <w:r>
+        <w:rPr>
+          <w:b/>
+          <w:bCs/>
+          <w:color w:val="000080"/>
+          <w:highlight w:val="white"/>
+        </w:rPr>
+        <w:t>(</w:t>
+      </w:r>
+      <w:r>
+        <w:rPr>
+          <w:highlight w:val="white"/>
+        </w:rPr>
+        <w:t xml:space="preserve"> </w:t>
+      </w:r>
+      <w:r>
+        <w:rPr>
+          <w:b/>
+          <w:bCs/>
+          <w:color w:val="000080"/>
+          <w:highlight w:val="white"/>
+        </w:rPr>
+        <w:t>)</w:t>
+      </w:r>
+    </w:p>
+    <w:p>
+      <w:pPr>
+        <w:pStyle w:val="Codigofuente"/>
+        <w:rPr>
+          <w:highlight w:val="white"/>
+        </w:rPr>
+      </w:pPr>
+      <w:r>
+        <w:rPr>
+          <w:highlight w:val="white"/>
+        </w:rPr>
+        <w:t xml:space="preserve">    </w:t>
+      </w:r>
+      <w:r>
+        <w:rPr>
+          <w:b/>
+          <w:bCs/>
           <w:color w:val="0000FF"/>
           <w:highlight w:val="white"/>
-          <w:lang w:val="en-US"/>
-        </w:rPr>
-        <w:t>or</w:t>
-      </w:r>
-      <w:r>
-        <w:rPr>
-          <w:highlight w:val="white"/>
-          <w:lang w:val="en-US"/>
-        </w:rPr>
-        <w:t xml:space="preserve"> </w:t>
-      </w:r>
-      <w:proofErr w:type="spellStart"/>
-      <w:r>
-        <w:rPr>
-          <w:highlight w:val="white"/>
-          <w:lang w:val="en-US"/>
-        </w:rPr>
-        <w:t>prefs</w:t>
-      </w:r>
-      <w:proofErr w:type="spellEnd"/>
-      <w:r>
-        <w:rPr>
-          <w:b/>
-          <w:bCs/>
-          <w:color w:val="000080"/>
-          <w:highlight w:val="white"/>
-          <w:lang w:val="en-US"/>
-        </w:rPr>
-        <w:t>[</w:t>
-      </w:r>
-      <w:r>
-        <w:rPr>
-          <w:highlight w:val="white"/>
-          <w:lang w:val="en-US"/>
-        </w:rPr>
-        <w:t>person</w:t>
-      </w:r>
-      <w:r>
-        <w:rPr>
-          <w:b/>
-          <w:bCs/>
-          <w:color w:val="000080"/>
-          <w:highlight w:val="white"/>
-          <w:lang w:val="en-US"/>
-        </w:rPr>
-        <w:t>][</w:t>
-      </w:r>
-      <w:r>
-        <w:rPr>
-          <w:highlight w:val="white"/>
-          <w:lang w:val="en-US"/>
-        </w:rPr>
-        <w:t>item</w:t>
-      </w:r>
-      <w:r>
-        <w:rPr>
-          <w:b/>
-          <w:bCs/>
-          <w:color w:val="000080"/>
-          <w:highlight w:val="white"/>
-          <w:lang w:val="en-US"/>
-        </w:rPr>
-        <w:t>]==</w:t>
-      </w:r>
-      <w:r>
-        <w:rPr>
-          <w:color w:val="FF0000"/>
-          <w:highlight w:val="white"/>
-          <w:lang w:val="en-US"/>
-        </w:rPr>
-        <w:t>0</w:t>
-      </w:r>
-      <w:r>
-        <w:rPr>
-          <w:b/>
-          <w:bCs/>
-          <w:color w:val="000080"/>
-          <w:highlight w:val="white"/>
-          <w:lang w:val="en-US"/>
-        </w:rPr>
-        <w:t>:</w:t>
-      </w:r>
-    </w:p>
-    <w:p>
-      <w:pPr>
-        <w:pStyle w:val="Codigofuente"/>
-        <w:rPr>
-          <w:highlight w:val="white"/>
-          <w:lang w:val="en-US"/>
-        </w:rPr>
-      </w:pPr>
-      <w:r>
-        <w:rPr>
-          <w:highlight w:val="white"/>
-          <w:lang w:val="en-US"/>
-        </w:rPr>
-        <w:t xml:space="preserve">                </w:t>
-      </w:r>
-      <w:r>
-        <w:rPr>
-          <w:color w:val="008000"/>
-          <w:highlight w:val="white"/>
-          <w:lang w:val="en-US"/>
-        </w:rPr>
-        <w:t xml:space="preserve"># </w:t>
-      </w:r>
-      <w:proofErr w:type="spellStart"/>
-      <w:r>
-        <w:rPr>
-          <w:color w:val="008000"/>
-          <w:highlight w:val="white"/>
-          <w:lang w:val="en-US"/>
-        </w:rPr>
-        <w:t>Similitud</w:t>
-      </w:r>
-      <w:proofErr w:type="spellEnd"/>
-      <w:r>
-        <w:rPr>
-          <w:color w:val="008000"/>
-          <w:highlight w:val="white"/>
-          <w:lang w:val="en-US"/>
-        </w:rPr>
-        <w:t xml:space="preserve"> * Score</w:t>
-      </w:r>
-    </w:p>
-    <w:p>
-      <w:pPr>
-        <w:pStyle w:val="Codigofuente"/>
-        <w:rPr>
-          <w:highlight w:val="white"/>
-          <w:lang w:val="en-US"/>
-        </w:rPr>
-      </w:pPr>
-      <w:r>
-        <w:rPr>
-          <w:highlight w:val="white"/>
-          <w:lang w:val="en-US"/>
-        </w:rPr>
-        <w:t xml:space="preserve">                </w:t>
-      </w:r>
-      <w:proofErr w:type="spellStart"/>
-      <w:r>
-        <w:rPr>
-          <w:highlight w:val="white"/>
-          <w:lang w:val="en-US"/>
-        </w:rPr>
-        <w:t>totals</w:t>
-      </w:r>
-      <w:r>
-        <w:rPr>
-          <w:b/>
-          <w:bCs/>
-          <w:color w:val="000080"/>
-          <w:highlight w:val="white"/>
-          <w:lang w:val="en-US"/>
-        </w:rPr>
-        <w:t>.</w:t>
-      </w:r>
-      <w:r>
-        <w:rPr>
-          <w:highlight w:val="white"/>
-          <w:lang w:val="en-US"/>
-        </w:rPr>
-        <w:t>setdefault</w:t>
-      </w:r>
-      <w:proofErr w:type="spellEnd"/>
-      <w:r>
-        <w:rPr>
-          <w:b/>
-          <w:bCs/>
-          <w:color w:val="000080"/>
-          <w:highlight w:val="white"/>
-          <w:lang w:val="en-US"/>
-        </w:rPr>
-        <w:t>(</w:t>
-      </w:r>
-      <w:r>
-        <w:rPr>
-          <w:highlight w:val="white"/>
-          <w:lang w:val="en-US"/>
-        </w:rPr>
-        <w:t>item</w:t>
-      </w:r>
-      <w:r>
-        <w:rPr>
-          <w:b/>
-          <w:bCs/>
-          <w:color w:val="000080"/>
-          <w:highlight w:val="white"/>
-          <w:lang w:val="en-US"/>
-        </w:rPr>
-        <w:t>,</w:t>
-      </w:r>
-      <w:r>
-        <w:rPr>
-          <w:color w:val="FF0000"/>
-          <w:highlight w:val="white"/>
-          <w:lang w:val="en-US"/>
-        </w:rPr>
-        <w:t>0</w:t>
-      </w:r>
-      <w:r>
-        <w:rPr>
-          <w:b/>
-          <w:bCs/>
-          <w:color w:val="000080"/>
-          <w:highlight w:val="white"/>
-          <w:lang w:val="en-US"/>
-        </w:rPr>
-        <w:t>)</w:t>
-      </w:r>
-    </w:p>
-    <w:p>
-      <w:pPr>
-        <w:pStyle w:val="Codigofuente"/>
-        <w:rPr>
-          <w:highlight w:val="white"/>
-          <w:lang w:val="en-US"/>
-        </w:rPr>
-      </w:pPr>
-      <w:r>
-        <w:rPr>
-          <w:highlight w:val="white"/>
-          <w:lang w:val="en-US"/>
-        </w:rPr>
-        <w:t xml:space="preserve">                totals</w:t>
-      </w:r>
-      <w:r>
-        <w:rPr>
-          <w:b/>
-          <w:bCs/>
-          <w:color w:val="000080"/>
-          <w:highlight w:val="white"/>
-          <w:lang w:val="en-US"/>
-        </w:rPr>
-        <w:t>[</w:t>
-      </w:r>
-      <w:r>
-        <w:rPr>
-          <w:highlight w:val="white"/>
-          <w:lang w:val="en-US"/>
-        </w:rPr>
-        <w:t>item</w:t>
-      </w:r>
-      <w:r>
-        <w:rPr>
-          <w:b/>
-          <w:bCs/>
-          <w:color w:val="000080"/>
-          <w:highlight w:val="white"/>
-          <w:lang w:val="en-US"/>
-        </w:rPr>
-        <w:t>]+=</w:t>
-      </w:r>
-      <w:proofErr w:type="spellStart"/>
-      <w:r>
-        <w:rPr>
-          <w:highlight w:val="white"/>
-          <w:lang w:val="en-US"/>
-        </w:rPr>
-        <w:t>prefs</w:t>
-      </w:r>
-      <w:proofErr w:type="spellEnd"/>
-      <w:r>
-        <w:rPr>
-          <w:b/>
-          <w:bCs/>
-          <w:color w:val="000080"/>
-          <w:highlight w:val="white"/>
-          <w:lang w:val="en-US"/>
-        </w:rPr>
-        <w:t>[</w:t>
-      </w:r>
-      <w:r>
-        <w:rPr>
-          <w:highlight w:val="white"/>
-          <w:lang w:val="en-US"/>
-        </w:rPr>
-        <w:t>other</w:t>
-      </w:r>
-      <w:r>
-        <w:rPr>
-          <w:b/>
-          <w:bCs/>
-          <w:color w:val="000080"/>
-          <w:highlight w:val="white"/>
-          <w:lang w:val="en-US"/>
-        </w:rPr>
-        <w:t>][</w:t>
-      </w:r>
-      <w:r>
-        <w:rPr>
-          <w:highlight w:val="white"/>
-          <w:lang w:val="en-US"/>
-        </w:rPr>
-        <w:t>item</w:t>
-      </w:r>
-      <w:r>
-        <w:rPr>
-          <w:b/>
-          <w:bCs/>
-          <w:color w:val="000080"/>
-          <w:highlight w:val="white"/>
-          <w:lang w:val="en-US"/>
-        </w:rPr>
-        <w:t>]*</w:t>
-      </w:r>
-      <w:r>
-        <w:rPr>
-          <w:highlight w:val="white"/>
-          <w:lang w:val="en-US"/>
-        </w:rPr>
-        <w:t>sim</w:t>
-      </w:r>
-    </w:p>
-    <w:p>
-      <w:pPr>
-        <w:pStyle w:val="Codigofuente"/>
-        <w:rPr>
-          <w:highlight w:val="white"/>
-          <w:lang w:val="en-US"/>
-        </w:rPr>
-      </w:pPr>
-      <w:r>
-        <w:rPr>
-          <w:highlight w:val="white"/>
-          <w:lang w:val="en-US"/>
-        </w:rPr>
-        <w:t xml:space="preserve">                </w:t>
-      </w:r>
-      <w:r>
-        <w:rPr>
-          <w:color w:val="008000"/>
-          <w:highlight w:val="white"/>
-          <w:lang w:val="en-US"/>
-        </w:rPr>
-        <w:t># Sum de similitudes</w:t>
-      </w:r>
-    </w:p>
-    <w:p>
-      <w:pPr>
-        <w:pStyle w:val="Codigofuente"/>
-        <w:rPr>
-          <w:highlight w:val="white"/>
-          <w:lang w:val="en-US"/>
-        </w:rPr>
-      </w:pPr>
-      <w:r>
-        <w:rPr>
-          <w:highlight w:val="white"/>
-          <w:lang w:val="en-US"/>
-        </w:rPr>
-        <w:t xml:space="preserve">                </w:t>
-      </w:r>
-      <w:proofErr w:type="spellStart"/>
-      <w:r>
-        <w:rPr>
-          <w:highlight w:val="white"/>
-          <w:lang w:val="en-US"/>
-        </w:rPr>
-        <w:t>simSums</w:t>
-      </w:r>
-      <w:r>
-        <w:rPr>
-          <w:b/>
-          <w:bCs/>
-          <w:color w:val="000080"/>
-          <w:highlight w:val="white"/>
-          <w:lang w:val="en-US"/>
-        </w:rPr>
-        <w:t>.</w:t>
-      </w:r>
-      <w:r>
-        <w:rPr>
-          <w:highlight w:val="white"/>
-          <w:lang w:val="en-US"/>
-        </w:rPr>
-        <w:t>setdefault</w:t>
-      </w:r>
-      <w:proofErr w:type="spellEnd"/>
-      <w:r>
-        <w:rPr>
-          <w:b/>
-          <w:bCs/>
-          <w:color w:val="000080"/>
-          <w:highlight w:val="white"/>
-          <w:lang w:val="en-US"/>
-        </w:rPr>
-        <w:t>(</w:t>
-      </w:r>
-      <w:r>
-        <w:rPr>
-          <w:highlight w:val="white"/>
-          <w:lang w:val="en-US"/>
-        </w:rPr>
-        <w:t>item</w:t>
-      </w:r>
-      <w:r>
-        <w:rPr>
-          <w:b/>
-          <w:bCs/>
-          <w:color w:val="000080"/>
-          <w:highlight w:val="white"/>
-          <w:lang w:val="en-US"/>
-        </w:rPr>
-        <w:t>,</w:t>
-      </w:r>
-      <w:r>
-        <w:rPr>
-          <w:color w:val="FF0000"/>
-          <w:highlight w:val="white"/>
-          <w:lang w:val="en-US"/>
-        </w:rPr>
-        <w:t>0</w:t>
-      </w:r>
-      <w:r>
-        <w:rPr>
-          <w:b/>
-          <w:bCs/>
-          <w:color w:val="000080"/>
-          <w:highlight w:val="white"/>
-          <w:lang w:val="en-US"/>
-        </w:rPr>
-        <w:t>)</w:t>
-      </w:r>
-    </w:p>
-    <w:p>
-      <w:pPr>
-        <w:pStyle w:val="Codigofuente"/>
-        <w:rPr>
-          <w:highlight w:val="white"/>
-          <w:lang w:val="en-US"/>
-        </w:rPr>
-      </w:pPr>
-      <w:r>
-        <w:rPr>
-          <w:highlight w:val="white"/>
-          <w:lang w:val="en-US"/>
-        </w:rPr>
-        <w:t xml:space="preserve">                </w:t>
-      </w:r>
-      <w:proofErr w:type="spellStart"/>
-      <w:r>
-        <w:rPr>
-          <w:highlight w:val="white"/>
-          <w:lang w:val="en-US"/>
-        </w:rPr>
-        <w:t>simSums</w:t>
-      </w:r>
-      <w:proofErr w:type="spellEnd"/>
-      <w:r>
-        <w:rPr>
-          <w:b/>
-          <w:bCs/>
-          <w:color w:val="000080"/>
-          <w:highlight w:val="white"/>
-          <w:lang w:val="en-US"/>
-        </w:rPr>
-        <w:t>[</w:t>
-      </w:r>
-      <w:r>
-        <w:rPr>
-          <w:highlight w:val="white"/>
-          <w:lang w:val="en-US"/>
-        </w:rPr>
-        <w:t>item</w:t>
-      </w:r>
-      <w:r>
-        <w:rPr>
-          <w:b/>
-          <w:bCs/>
-          <w:color w:val="000080"/>
-          <w:highlight w:val="white"/>
-          <w:lang w:val="en-US"/>
-        </w:rPr>
-        <w:t>]+=</w:t>
-      </w:r>
-      <w:r>
-        <w:rPr>
-          <w:highlight w:val="white"/>
-          <w:lang w:val="en-US"/>
-        </w:rPr>
-        <w:t>sim</w:t>
-      </w:r>
-    </w:p>
-    <w:p>
-      <w:pPr>
-        <w:pStyle w:val="Codigofuente"/>
-        <w:rPr>
-          <w:highlight w:val="white"/>
-          <w:lang w:val="en-US"/>
-        </w:rPr>
-      </w:pPr>
-      <w:r>
-        <w:rPr>
-          <w:highlight w:val="white"/>
-          <w:lang w:val="en-US"/>
-        </w:rPr>
-        <w:t xml:space="preserve">    </w:t>
-      </w:r>
-      <w:r>
-        <w:rPr>
-          <w:color w:val="008000"/>
-          <w:highlight w:val="white"/>
-          <w:lang w:val="en-US"/>
-        </w:rPr>
-        <w:t xml:space="preserve"># </w:t>
-      </w:r>
-      <w:proofErr w:type="spellStart"/>
-      <w:r>
-        <w:rPr>
-          <w:color w:val="008000"/>
-          <w:highlight w:val="white"/>
-          <w:lang w:val="en-US"/>
-        </w:rPr>
-        <w:t>Crea</w:t>
-      </w:r>
-      <w:proofErr w:type="spellEnd"/>
-      <w:r>
-        <w:rPr>
-          <w:color w:val="008000"/>
-          <w:highlight w:val="white"/>
-          <w:lang w:val="en-US"/>
-        </w:rPr>
-        <w:t xml:space="preserve"> la </w:t>
-      </w:r>
-      <w:proofErr w:type="spellStart"/>
-      <w:r>
-        <w:rPr>
-          <w:color w:val="008000"/>
-          <w:highlight w:val="white"/>
-          <w:lang w:val="en-US"/>
-        </w:rPr>
-        <w:t>lista</w:t>
-      </w:r>
-      <w:proofErr w:type="spellEnd"/>
-      <w:r>
-        <w:rPr>
-          <w:color w:val="008000"/>
-          <w:highlight w:val="white"/>
-          <w:lang w:val="en-US"/>
-        </w:rPr>
-        <w:t xml:space="preserve"> </w:t>
-      </w:r>
-      <w:proofErr w:type="spellStart"/>
-      <w:r>
-        <w:rPr>
-          <w:color w:val="008000"/>
-          <w:highlight w:val="white"/>
-          <w:lang w:val="en-US"/>
-        </w:rPr>
-        <w:t>normalizada</w:t>
-      </w:r>
-      <w:proofErr w:type="spellEnd"/>
-    </w:p>
-    <w:p>
-      <w:pPr>
-        <w:pStyle w:val="Codigofuente"/>
-        <w:rPr>
-          <w:highlight w:val="white"/>
-          <w:lang w:val="en-US"/>
-        </w:rPr>
-      </w:pPr>
-      <w:r>
-        <w:rPr>
-          <w:highlight w:val="white"/>
-          <w:lang w:val="en-US"/>
-        </w:rPr>
-        <w:t xml:space="preserve">    rankings</w:t>
-      </w:r>
-      <w:r>
-        <w:rPr>
-          <w:b/>
-          <w:bCs/>
-          <w:color w:val="000080"/>
-          <w:highlight w:val="white"/>
-          <w:lang w:val="en-US"/>
-        </w:rPr>
-        <w:t>=[(</w:t>
-      </w:r>
-      <w:r>
-        <w:rPr>
-          <w:highlight w:val="white"/>
-          <w:lang w:val="en-US"/>
-        </w:rPr>
-        <w:t>total</w:t>
-      </w:r>
-      <w:r>
-        <w:rPr>
-          <w:b/>
-          <w:bCs/>
-          <w:color w:val="000080"/>
-          <w:highlight w:val="white"/>
-          <w:lang w:val="en-US"/>
-        </w:rPr>
-        <w:t>/</w:t>
-      </w:r>
-      <w:proofErr w:type="spellStart"/>
-      <w:r>
-        <w:rPr>
-          <w:highlight w:val="white"/>
-          <w:lang w:val="en-US"/>
-        </w:rPr>
-        <w:t>simSums</w:t>
-      </w:r>
-      <w:proofErr w:type="spellEnd"/>
-      <w:r>
-        <w:rPr>
-          <w:b/>
-          <w:bCs/>
-          <w:color w:val="000080"/>
-          <w:highlight w:val="white"/>
-          <w:lang w:val="en-US"/>
-        </w:rPr>
-        <w:t>[</w:t>
-      </w:r>
-      <w:r>
-        <w:rPr>
-          <w:highlight w:val="white"/>
-          <w:lang w:val="en-US"/>
-        </w:rPr>
-        <w:t>item</w:t>
-      </w:r>
-      <w:r>
-        <w:rPr>
-          <w:b/>
-          <w:bCs/>
-          <w:color w:val="000080"/>
-          <w:highlight w:val="white"/>
-          <w:lang w:val="en-US"/>
-        </w:rPr>
-        <w:t>],</w:t>
-      </w:r>
-      <w:r>
-        <w:rPr>
-          <w:highlight w:val="white"/>
-          <w:lang w:val="en-US"/>
-        </w:rPr>
-        <w:t>item</w:t>
-      </w:r>
-      <w:r>
-        <w:rPr>
-          <w:b/>
-          <w:bCs/>
-          <w:color w:val="000080"/>
-          <w:highlight w:val="white"/>
-          <w:lang w:val="en-US"/>
-        </w:rPr>
-        <w:t>)</w:t>
-      </w:r>
-    </w:p>
-    <w:p>
-      <w:pPr>
-        <w:pStyle w:val="Codigofuente"/>
-        <w:rPr>
-          <w:highlight w:val="white"/>
-          <w:lang w:val="en-US"/>
-        </w:rPr>
-      </w:pPr>
-      <w:r>
-        <w:rPr>
-          <w:highlight w:val="white"/>
-          <w:lang w:val="en-US"/>
-        </w:rPr>
-        <w:t xml:space="preserve">              </w:t>
-      </w:r>
-      <w:r>
-        <w:rPr>
-          <w:b/>
-          <w:bCs/>
-          <w:color w:val="0000FF"/>
-          <w:highlight w:val="white"/>
-          <w:lang w:val="en-US"/>
-        </w:rPr>
-        <w:t>for</w:t>
-      </w:r>
-      <w:r>
-        <w:rPr>
-          <w:highlight w:val="white"/>
-          <w:lang w:val="en-US"/>
-        </w:rPr>
-        <w:t xml:space="preserve"> </w:t>
-      </w:r>
-      <w:proofErr w:type="spellStart"/>
-      <w:r>
-        <w:rPr>
-          <w:highlight w:val="white"/>
-          <w:lang w:val="en-US"/>
-        </w:rPr>
-        <w:t>item</w:t>
-      </w:r>
-      <w:r>
-        <w:rPr>
-          <w:b/>
-          <w:bCs/>
-          <w:color w:val="000080"/>
-          <w:highlight w:val="white"/>
-          <w:lang w:val="en-US"/>
-        </w:rPr>
-        <w:t>,</w:t>
-      </w:r>
-      <w:r>
-        <w:rPr>
-          <w:highlight w:val="white"/>
-          <w:lang w:val="en-US"/>
-        </w:rPr>
-        <w:t>total</w:t>
-      </w:r>
-      <w:proofErr w:type="spellEnd"/>
-      <w:r>
-        <w:rPr>
-          <w:highlight w:val="white"/>
-          <w:lang w:val="en-US"/>
-        </w:rPr>
-        <w:t xml:space="preserve"> </w:t>
-      </w:r>
-      <w:r>
-        <w:rPr>
-          <w:b/>
-          <w:bCs/>
-          <w:color w:val="0000FF"/>
-          <w:highlight w:val="white"/>
-          <w:lang w:val="en-US"/>
-        </w:rPr>
-        <w:t>in</w:t>
-      </w:r>
-      <w:r>
-        <w:rPr>
-          <w:highlight w:val="white"/>
-          <w:lang w:val="en-US"/>
-        </w:rPr>
-        <w:t xml:space="preserve"> </w:t>
-      </w:r>
-      <w:proofErr w:type="spellStart"/>
-      <w:r>
-        <w:rPr>
-          <w:highlight w:val="white"/>
-          <w:lang w:val="en-US"/>
-        </w:rPr>
-        <w:t>totals</w:t>
-      </w:r>
-      <w:r>
-        <w:rPr>
-          <w:b/>
-          <w:bCs/>
-          <w:color w:val="000080"/>
-          <w:highlight w:val="white"/>
-          <w:lang w:val="en-US"/>
-        </w:rPr>
-        <w:t>.</w:t>
-      </w:r>
-      <w:r>
-        <w:rPr>
-          <w:highlight w:val="white"/>
-          <w:lang w:val="en-US"/>
-        </w:rPr>
-        <w:t>items</w:t>
-      </w:r>
-      <w:proofErr w:type="spellEnd"/>
-      <w:r>
-        <w:rPr>
-          <w:b/>
-          <w:bCs/>
-          <w:color w:val="000080"/>
-          <w:highlight w:val="white"/>
-          <w:lang w:val="en-US"/>
-        </w:rPr>
-        <w:t>(</w:t>
-      </w:r>
-      <w:r>
-        <w:rPr>
-          <w:highlight w:val="white"/>
-          <w:lang w:val="en-US"/>
-        </w:rPr>
-        <w:t xml:space="preserve"> </w:t>
-      </w:r>
-      <w:r>
-        <w:rPr>
-          <w:b/>
-          <w:bCs/>
-          <w:color w:val="000080"/>
-          <w:highlight w:val="white"/>
-          <w:lang w:val="en-US"/>
-        </w:rPr>
-        <w:t>)]</w:t>
-      </w:r>
-    </w:p>
-    <w:p>
-      <w:pPr>
-        <w:pStyle w:val="Codigofuente"/>
-        <w:rPr>
-          <w:highlight w:val="white"/>
-        </w:rPr>
-      </w:pPr>
-      <w:r>
-        <w:rPr>
-          <w:highlight w:val="white"/>
-          <w:lang w:val="en-US"/>
-        </w:rPr>
-        <w:t xml:space="preserve">    </w:t>
-      </w:r>
-      <w:r>
-        <w:rPr>
-          <w:color w:val="008000"/>
-          <w:highlight w:val="white"/>
-        </w:rPr>
-        <w:t># Retorna la lista ordenada</w:t>
-      </w:r>
-    </w:p>
-    <w:p>
-      <w:pPr>
-        <w:pStyle w:val="Codigofuente"/>
-        <w:rPr>
-          <w:highlight w:val="white"/>
-        </w:rPr>
-      </w:pPr>
-      <w:r>
-        <w:rPr>
-          <w:highlight w:val="white"/>
-        </w:rPr>
-        <w:t xml:space="preserve">    </w:t>
-      </w:r>
-      <w:proofErr w:type="spellStart"/>
-      <w:r>
-        <w:rPr>
-          <w:highlight w:val="white"/>
-        </w:rPr>
-        <w:t>rankings</w:t>
-      </w:r>
-      <w:r>
-        <w:rPr>
-          <w:b/>
-          <w:bCs/>
-          <w:color w:val="000080"/>
-          <w:highlight w:val="white"/>
-        </w:rPr>
-        <w:t>.</w:t>
-      </w:r>
-      <w:r>
-        <w:rPr>
-          <w:highlight w:val="white"/>
-        </w:rPr>
-        <w:t>sort</w:t>
-      </w:r>
-      <w:proofErr w:type="spellEnd"/>
-      <w:r>
-        <w:rPr>
-          <w:b/>
-          <w:bCs/>
-          <w:color w:val="000080"/>
-          <w:highlight w:val="white"/>
-        </w:rPr>
-        <w:t>(</w:t>
-      </w:r>
-      <w:r>
-        <w:rPr>
-          <w:highlight w:val="white"/>
-        </w:rPr>
-        <w:t xml:space="preserve"> </w:t>
-      </w:r>
-      <w:r>
-        <w:rPr>
-          <w:b/>
-          <w:bCs/>
-          <w:color w:val="000080"/>
-          <w:highlight w:val="white"/>
-        </w:rPr>
-        <w:t>)</w:t>
-      </w:r>
-    </w:p>
-    <w:p>
-      <w:pPr>
-        <w:pStyle w:val="Codigofuente"/>
-        <w:rPr>
-          <w:highlight w:val="white"/>
-        </w:rPr>
-      </w:pPr>
-      <w:r>
-        <w:rPr>
-          <w:highlight w:val="white"/>
-        </w:rPr>
-        <w:t xml:space="preserve">    </w:t>
-      </w:r>
-      <w:proofErr w:type="spellStart"/>
-      <w:r>
-        <w:rPr>
-          <w:highlight w:val="white"/>
-        </w:rPr>
-        <w:t>rankings</w:t>
-      </w:r>
-      <w:r>
-        <w:rPr>
-          <w:b/>
-          <w:bCs/>
-          <w:color w:val="000080"/>
-          <w:highlight w:val="white"/>
-        </w:rPr>
-        <w:t>.</w:t>
-      </w:r>
-      <w:r>
-        <w:rPr>
-          <w:highlight w:val="white"/>
-        </w:rPr>
-        <w:t>reverse</w:t>
-      </w:r>
-      <w:proofErr w:type="spellEnd"/>
-      <w:r>
-        <w:rPr>
-          <w:b/>
-          <w:bCs/>
-          <w:color w:val="000080"/>
-          <w:highlight w:val="white"/>
-        </w:rPr>
-        <w:t>(</w:t>
-      </w:r>
-      <w:r>
-        <w:rPr>
-          <w:highlight w:val="white"/>
-        </w:rPr>
-        <w:t xml:space="preserve"> </w:t>
-      </w:r>
-      <w:r>
-        <w:rPr>
-          <w:b/>
-          <w:bCs/>
-          <w:color w:val="000080"/>
-          <w:highlight w:val="white"/>
-        </w:rPr>
-        <w:t>)</w:t>
-      </w:r>
-    </w:p>
-    <w:p>
-      <w:pPr>
-        <w:pStyle w:val="Codigofuente"/>
-        <w:rPr>
-          <w:highlight w:val="white"/>
-        </w:rPr>
-      </w:pPr>
-      <w:r>
-        <w:rPr>
-          <w:highlight w:val="white"/>
-        </w:rPr>
-        <w:t xml:space="preserve">    </w:t>
-      </w:r>
-      <w:proofErr w:type="spellStart"/>
-      <w:r>
-        <w:rPr>
-          <w:b/>
-          <w:bCs/>
-          <w:color w:val="0000FF"/>
-          <w:highlight w:val="white"/>
         </w:rPr>
         <w:t>return</w:t>
       </w:r>
-      <w:proofErr w:type="spellEnd"/>
       <w:r>
         <w:rPr>
           <w:highlight w:val="white"/>
@@ -17509,51 +17218,25 @@
       <w:r>
         <w:t xml:space="preserve">Ilustración </w:t>
       </w:r>
-      <w:r>
-        <w:fldChar w:fldCharType="begin"/>
-      </w:r>
-      <w:r>
-        <w:instrText xml:space="preserve"> STYLEREF 1 \s </w:instrText>
-      </w:r>
-      <w:r>
-        <w:fldChar w:fldCharType="separate"/>
-      </w:r>
-      <w:r>
-        <w:rPr>
-          <w:noProof/>
-        </w:rPr>
-        <w:t>2</w:t>
-      </w:r>
-      <w:r>
-        <w:rPr>
-          <w:noProof/>
-        </w:rPr>
-        <w:fldChar w:fldCharType="end"/>
-      </w:r>
+      <w:fldSimple w:instr=" STYLEREF 1 \s ">
+        <w:r>
+          <w:rPr>
+            <w:noProof/>
+          </w:rPr>
+          <w:t>2</w:t>
+        </w:r>
+      </w:fldSimple>
       <w:r>
         <w:noBreakHyphen/>
       </w:r>
-      <w:r>
-        <w:fldChar w:fldCharType="begin"/>
-      </w:r>
-      <w:r>
-        <w:instrText xml:space="preserve"> SEQ Ilustración \* ARABIC \s 1 </w:instrText>
-      </w:r>
-      <w:r>
-        <w:fldChar w:fldCharType="separate"/>
-      </w:r>
-      <w:r>
-        <w:rPr>
-          <w:noProof/>
-        </w:rPr>
-        <w:t>4</w:t>
-      </w:r>
-      <w:r>
-        <w:rPr>
-          <w:noProof/>
-        </w:rPr>
-        <w:fldChar w:fldCharType="end"/>
-      </w:r>
+      <w:fldSimple w:instr=" SEQ Ilustración \* ARABIC \s 1 ">
+        <w:r>
+          <w:rPr>
+            <w:noProof/>
+          </w:rPr>
+          <w:t>4</w:t>
+        </w:r>
+      </w:fldSimple>
       <w:bookmarkEnd w:id="16"/>
       <w:r>
         <w:t xml:space="preserve"> </w:t>
@@ -22572,54 +22255,25 @@
       <w:r>
         <w:t xml:space="preserve">Ilustración </w:t>
       </w:r>
-      <w:r>
-        <w:fldChar w:fldCharType="begin"/>
-      </w:r>
-      <w:r>
-        <w:instrText xml:space="preserve"> STYLEREF 1 \s </w:instrText>
-      </w:r>
-      <w:r>
-        <w:fldChar w:fldCharType="separate"/>
-      </w:r>
-      <w:r>
-        <w:rPr>
-          <w:noProof/>
-        </w:rPr>
-        <w:t>3</w:t>
-      </w:r>
-      <w:r>
-        <w:rPr>
-          <w:noProof/>
-        </w:rPr>
-        <w:fldChar w:fldCharType="end"/>
-      </w:r>
+      <w:fldSimple w:instr=" STYLEREF 1 \s ">
+        <w:r>
+          <w:rPr>
+            <w:noProof/>
+          </w:rPr>
+          <w:t>3</w:t>
+        </w:r>
+      </w:fldSimple>
       <w:r>
         <w:noBreakHyphen/>
       </w:r>
-      <w:r>
-        <w:fldChar w:fldCharType="begin"/>
-      </w:r>
-      <w:r>
-        <w:instrText xml:space="preserve"> SEQ Ilustración \* ARA</w:instrText>
-      </w:r>
-      <w:r>
-        <w:instrText xml:space="preserve">BIC \s 1 </w:instrText>
-      </w:r>
-      <w:r>
-        <w:fldChar w:fldCharType="separate"/>
-      </w:r>
-      <w:r>
-        <w:rPr>
-          <w:noProof/>
-        </w:rPr>
-        <w:t>1</w:t>
-      </w:r>
-      <w:r>
-        <w:rPr>
-          <w:noProof/>
-        </w:rPr>
-        <w:fldChar w:fldCharType="end"/>
-      </w:r>
+      <w:fldSimple w:instr=" SEQ Ilustración \* ARABIC \s 1 ">
+        <w:r>
+          <w:rPr>
+            <w:noProof/>
+          </w:rPr>
+          <w:t>1</w:t>
+        </w:r>
+      </w:fldSimple>
       <w:bookmarkEnd w:id="26"/>
       <w:r>
         <w:t xml:space="preserve"> Subconjunto de las frecuencias de palabras del blog</w:t>
@@ -29345,51 +28999,25 @@
       <w:r>
         <w:t xml:space="preserve">Ilustración </w:t>
       </w:r>
-      <w:r>
-        <w:fldChar w:fldCharType="begin"/>
-      </w:r>
-      <w:r>
-        <w:instrText xml:space="preserve"> STYLEREF 1 \s </w:instrText>
-      </w:r>
-      <w:r>
-        <w:fldChar w:fldCharType="separate"/>
-      </w:r>
-      <w:r>
-        <w:rPr>
-          <w:noProof/>
-        </w:rPr>
-        <w:t>4</w:t>
-      </w:r>
-      <w:r>
-        <w:rPr>
-          <w:noProof/>
-        </w:rPr>
-        <w:fldChar w:fldCharType="end"/>
-      </w:r>
+      <w:fldSimple w:instr=" STYLEREF 1 \s ">
+        <w:r>
+          <w:rPr>
+            <w:noProof/>
+          </w:rPr>
+          <w:t>4</w:t>
+        </w:r>
+      </w:fldSimple>
       <w:r>
         <w:noBreakHyphen/>
       </w:r>
-      <w:r>
-        <w:fldChar w:fldCharType="begin"/>
-      </w:r>
-      <w:r>
-        <w:instrText xml:space="preserve"> SEQ Ilustración \* ARABIC \s 1 </w:instrText>
-      </w:r>
-      <w:r>
-        <w:fldChar w:fldCharType="separate"/>
-      </w:r>
-      <w:r>
-        <w:rPr>
-          <w:noProof/>
-        </w:rPr>
-        <w:t>1</w:t>
-      </w:r>
-      <w:r>
-        <w:rPr>
-          <w:noProof/>
-        </w:rPr>
-        <w:fldChar w:fldCharType="end"/>
-      </w:r>
+      <w:fldSimple w:instr=" SEQ Ilustración \* ARABIC \s 1 ">
+        <w:r>
+          <w:rPr>
+            <w:noProof/>
+          </w:rPr>
+          <w:t>1</w:t>
+        </w:r>
+      </w:fldSimple>
       <w:r>
         <w:t xml:space="preserve"> </w:t>
       </w:r>
@@ -36866,54 +36494,25 @@
       <w:r>
         <w:t xml:space="preserve">Ilustración </w:t>
       </w:r>
-      <w:r>
-        <w:fldChar w:fldCharType="begin"/>
-      </w:r>
-      <w:r>
-        <w:instrText xml:space="preserve"> STYLEREF 1 \s </w:instrText>
-      </w:r>
-      <w:r>
-        <w:fldChar w:fldCharType="separate"/>
-      </w:r>
-      <w:r>
-        <w:rPr>
-          <w:noProof/>
-        </w:rPr>
-        <w:t>4</w:t>
-      </w:r>
-      <w:r>
-        <w:rPr>
-          <w:noProof/>
-        </w:rPr>
-        <w:fldChar w:fldCharType="end"/>
-      </w:r>
+      <w:fldSimple w:instr=" STYLEREF 1 \s ">
+        <w:r>
+          <w:rPr>
+            <w:noProof/>
+          </w:rPr>
+          <w:t>4</w:t>
+        </w:r>
+      </w:fldSimple>
       <w:r>
         <w:noBreakHyphen/>
       </w:r>
-      <w:r>
-        <w:fldChar w:fldCharType="begin"/>
-      </w:r>
-      <w:r>
-        <w:instrText xml:space="preserve"> SEQ Ilustración \* </w:instrText>
-      </w:r>
-      <w:r>
-        <w:instrText xml:space="preserve">ARABIC \s 1 </w:instrText>
-      </w:r>
-      <w:r>
-        <w:fldChar w:fldCharType="separate"/>
-      </w:r>
-      <w:r>
-        <w:rPr>
-          <w:noProof/>
-        </w:rPr>
-        <w:t>2</w:t>
-      </w:r>
-      <w:r>
-        <w:rPr>
-          <w:noProof/>
-        </w:rPr>
-        <w:fldChar w:fldCharType="end"/>
-      </w:r>
+      <w:fldSimple w:instr=" SEQ Ilustración \* ARABIC \s 1 ">
+        <w:r>
+          <w:rPr>
+            <w:noProof/>
+          </w:rPr>
+          <w:t>2</w:t>
+        </w:r>
+      </w:fldSimple>
       <w:bookmarkEnd w:id="39"/>
       <w:r>
         <w:t xml:space="preserve"> Tabla unida por </w:t>
@@ -44081,7 +43680,7 @@
         <w:noProof/>
         <w:lang w:val="es-ES"/>
       </w:rPr>
-      <w:t>5</w:t>
+      <w:t>21</w:t>
     </w:r>
     <w:r>
       <w:fldChar w:fldCharType="end"/>
@@ -46073,7 +45672,7 @@
 </file>
 
 <file path=customXml/itemProps1.xml><?xml version="1.0" encoding="utf-8"?>
-<ds:datastoreItem xmlns:ds="http://schemas.openxmlformats.org/officeDocument/2006/customXml" ds:itemID="{FA673B25-073D-4EC3-90AA-60479D1FCF51}">
+<ds:datastoreItem xmlns:ds="http://schemas.openxmlformats.org/officeDocument/2006/customXml" ds:itemID="{16F3E13E-17AC-402F-93BD-6FBB95AF7F91}">
   <ds:schemaRefs>
     <ds:schemaRef ds:uri="http://schemas.openxmlformats.org/officeDocument/2006/bibliography"/>
   </ds:schemaRefs>

</xml_diff>